<commit_message>
Fixed Joseph's 10.1 bug
</commit_message>
<xml_diff>
--- a/Gnarly_Landscape_Utilities/Gnarly Core Mapper User Guide.docx
+++ b/Gnarly_Landscape_Utilities/Gnarly Core Mapper User Guide.docx
@@ -37,6 +37,8 @@
         </w:rPr>
         <w:t xml:space="preserve">Core Mapper </w:t>
       </w:r>
+      <w:bookmarkStart w:id="0" w:name="_GoBack"/>
+      <w:bookmarkEnd w:id="0"/>
     </w:p>
     <w:p>
       <w:pPr>
@@ -65,7 +67,25 @@
         <w:rPr>
           <w:i/>
         </w:rPr>
-        <w:t>Version 1.0—Updated October 2013</w:t>
+        <w:t xml:space="preserve">Version </w:t>
+      </w:r>
+      <w:r>
+        <w:rPr>
+          <w:i/>
+        </w:rPr>
+        <w:t>0.</w:t>
+      </w:r>
+      <w:r>
+        <w:rPr>
+          <w:i/>
+        </w:rPr>
+        <w:t xml:space="preserve">1.0—Updated </w:t>
+      </w:r>
+      <w:r>
+        <w:rPr>
+          <w:i/>
+        </w:rPr>
+        <w:t>March 2014</w:t>
       </w:r>
     </w:p>
     <w:p>
@@ -191,150 +211,148 @@
       <w:r>
         <w:t xml:space="preserve">. The Nature Conservancy, Seattle WA. Available at: </w:t>
       </w:r>
+      <w:r>
+        <w:t>http://www.circuitscape.org/</w:t>
+      </w:r>
+      <w:r>
+        <w:t>gnarly-landscape-utilities</w:t>
+      </w:r>
+      <w:r>
+        <w:t>.</w:t>
+      </w:r>
+    </w:p>
+    <w:p>
+      <w:pPr>
+        <w:rPr>
+          <w:b/>
+        </w:rPr>
+      </w:pPr>
+    </w:p>
+    <w:p>
+      <w:pPr>
+        <w:rPr>
+          <w:b/>
+        </w:rPr>
+      </w:pPr>
+      <w:r>
+        <w:rPr>
+          <w:b/>
+        </w:rPr>
+        <w:t>Acknowledgements</w:t>
+      </w:r>
+    </w:p>
+    <w:p>
+      <w:pPr>
+        <w:spacing w:after="120"/>
+      </w:pPr>
+      <w:r>
+        <w:t xml:space="preserve">We thank the Washington Habitat Connectivity Working Group for feedback on these tools as they were being developed.  </w:t>
+      </w:r>
+    </w:p>
+    <w:p>
+      <w:pPr>
+        <w:rPr>
+          <w:b/>
+        </w:rPr>
+      </w:pPr>
+    </w:p>
+    <w:p>
+      <w:pPr>
+        <w:rPr>
+          <w:b/>
+        </w:rPr>
+      </w:pPr>
+      <w:r>
+        <w:rPr>
+          <w:b/>
+        </w:rPr>
+        <w:t xml:space="preserve">Software Requirements </w:t>
+      </w:r>
+    </w:p>
+    <w:p>
+      <w:r>
+        <w:t xml:space="preserve">The </w:t>
+      </w:r>
+      <w:r>
+        <w:t>Gnarly Landscape Utilities require</w:t>
+      </w:r>
+      <w:r>
+        <w:t xml:space="preserve"> </w:t>
+      </w:r>
+      <w:proofErr w:type="spellStart"/>
+      <w:r>
+        <w:t>AcrGIS</w:t>
+      </w:r>
+      <w:proofErr w:type="spellEnd"/>
+      <w:r>
+        <w:t xml:space="preserve"> 10 with the Spatial Analyst extension.  </w:t>
+      </w:r>
+    </w:p>
+    <w:p/>
+    <w:p>
+      <w:pPr>
+        <w:rPr>
+          <w:b/>
+        </w:rPr>
+      </w:pPr>
+      <w:r>
+        <w:rPr>
+          <w:b/>
+        </w:rPr>
+        <w:t>Licensing</w:t>
+      </w:r>
+    </w:p>
+    <w:p>
+      <w:r>
+        <w:t xml:space="preserve">Copyright (C) </w:t>
+      </w:r>
+      <w:r>
+        <w:t>2010 Andrew Shirk and Brad McRae</w:t>
+      </w:r>
+    </w:p>
+    <w:p/>
+    <w:p>
+      <w:pPr>
+        <w:ind w:left="360" w:right="360"/>
+      </w:pPr>
+      <w:r>
+        <w:t>This program is free software: you can redistribute it and/or modify</w:t>
+      </w:r>
+      <w:r>
+        <w:t xml:space="preserve"> it under the terms of t</w:t>
+      </w:r>
+      <w:r>
+        <w:t xml:space="preserve">he GNU General Public License as published by the Free Software Foundation, either </w:t>
+      </w:r>
+      <w:r>
+        <w:t>v</w:t>
+      </w:r>
+      <w:r>
+        <w:t>ersion 3 of the License, or</w:t>
+      </w:r>
+      <w:r>
+        <w:t xml:space="preserve"> </w:t>
+      </w:r>
+      <w:r>
+        <w:t>(at your option) any later version.</w:t>
+      </w:r>
+    </w:p>
+    <w:p>
+      <w:pPr>
+        <w:ind w:left="360" w:right="360"/>
+      </w:pPr>
+    </w:p>
+    <w:p>
+      <w:pPr>
+        <w:ind w:left="360" w:right="360"/>
+      </w:pPr>
+      <w:r>
+        <w:t xml:space="preserve">This program is distributed in the hope that it will be useful, but WITHOUT ANY WARRANTY; without even the implied warranty of MERCHANTABILITY or FITNESS FOR A PARTICULAR PURPOSE.  See the GNU General Public License </w:t>
+      </w:r>
+      <w:r>
+        <w:t xml:space="preserve">(available at </w:t>
+      </w:r>
       <w:hyperlink r:id="rId7" w:history="1">
-        <w:r>
-          <w:rPr>
-            <w:rStyle w:val="Hyperlink"/>
-          </w:rPr>
-          <w:t>http://www.circuitscape.org/linkagemapper</w:t>
-        </w:r>
-      </w:hyperlink>
-      <w:r>
-        <w:t>.</w:t>
-      </w:r>
-    </w:p>
-    <w:p>
-      <w:pPr>
-        <w:rPr>
-          <w:b/>
-        </w:rPr>
-      </w:pPr>
-    </w:p>
-    <w:p>
-      <w:pPr>
-        <w:rPr>
-          <w:b/>
-        </w:rPr>
-      </w:pPr>
-      <w:r>
-        <w:rPr>
-          <w:b/>
-        </w:rPr>
-        <w:t>Acknowledgements</w:t>
-      </w:r>
-    </w:p>
-    <w:p>
-      <w:pPr>
-        <w:spacing w:after="120"/>
-      </w:pPr>
-      <w:r>
-        <w:t xml:space="preserve">We thank the Washington Habitat Connectivity Working Group for feedback on these tools as they were being developed.  </w:t>
-      </w:r>
-    </w:p>
-    <w:p>
-      <w:pPr>
-        <w:rPr>
-          <w:b/>
-        </w:rPr>
-      </w:pPr>
-    </w:p>
-    <w:p>
-      <w:pPr>
-        <w:rPr>
-          <w:b/>
-        </w:rPr>
-      </w:pPr>
-      <w:r>
-        <w:rPr>
-          <w:b/>
-        </w:rPr>
-        <w:t xml:space="preserve">Software Requirements </w:t>
-      </w:r>
-    </w:p>
-    <w:p>
-      <w:r>
-        <w:t xml:space="preserve">The </w:t>
-      </w:r>
-      <w:r>
-        <w:t>Gnarly Landscape Utilities require</w:t>
-      </w:r>
-      <w:r>
-        <w:t xml:space="preserve"> </w:t>
-      </w:r>
-      <w:proofErr w:type="spellStart"/>
-      <w:r>
-        <w:t>AcrGIS</w:t>
-      </w:r>
-      <w:proofErr w:type="spellEnd"/>
-      <w:r>
-        <w:t xml:space="preserve"> 10 with the Spatial Analyst extension.  </w:t>
-      </w:r>
-    </w:p>
-    <w:p/>
-    <w:p>
-      <w:pPr>
-        <w:rPr>
-          <w:b/>
-        </w:rPr>
-      </w:pPr>
-      <w:r>
-        <w:rPr>
-          <w:b/>
-        </w:rPr>
-        <w:t>Licensing</w:t>
-      </w:r>
-    </w:p>
-    <w:p>
-      <w:r>
-        <w:t xml:space="preserve">Copyright (C) </w:t>
-      </w:r>
-      <w:r>
-        <w:t>2010 Andrew Shirk and Brad McRae</w:t>
-      </w:r>
-    </w:p>
-    <w:p/>
-    <w:p>
-      <w:pPr>
-        <w:ind w:left="360" w:right="360"/>
-      </w:pPr>
-      <w:r>
-        <w:t>This program is free software: you can redistribute it and/or modify</w:t>
-      </w:r>
-      <w:r>
-        <w:t xml:space="preserve"> it under the terms of t</w:t>
-      </w:r>
-      <w:r>
-        <w:t xml:space="preserve">he GNU General Public License as published by the Free Software Foundation, either </w:t>
-      </w:r>
-      <w:r>
-        <w:t>v</w:t>
-      </w:r>
-      <w:r>
-        <w:t>ersion 3 of the License, or</w:t>
-      </w:r>
-      <w:r>
-        <w:t xml:space="preserve"> </w:t>
-      </w:r>
-      <w:r>
-        <w:t>(at your option) any later version.</w:t>
-      </w:r>
-    </w:p>
-    <w:p>
-      <w:pPr>
-        <w:ind w:left="360" w:right="360"/>
-      </w:pPr>
-    </w:p>
-    <w:p>
-      <w:pPr>
-        <w:ind w:left="360" w:right="360"/>
-      </w:pPr>
-      <w:r>
-        <w:t xml:space="preserve">This program is distributed in the hope that it will be useful, but WITHOUT ANY WARRANTY; without even the implied warranty of MERCHANTABILITY or FITNESS FOR A PARTICULAR PURPOSE.  See the GNU General Public License </w:t>
-      </w:r>
-      <w:r>
-        <w:t xml:space="preserve">(available at </w:t>
-      </w:r>
-      <w:hyperlink r:id="rId8" w:history="1">
         <w:r>
           <w:rPr>
             <w:rStyle w:val="Hyperlink"/>
@@ -393,7 +411,7 @@
       <w:r>
         <w:t>Mapper was developed with support from the </w:t>
       </w:r>
-      <w:hyperlink r:id="rId9" w:history="1">
+      <w:hyperlink r:id="rId8" w:history="1">
         <w:r>
           <w:rPr>
             <w:rStyle w:val="Hyperlink"/>
@@ -474,14 +492,14 @@
         <w:t>core</w:t>
       </w:r>
       <w:r>
-        <w:t>s identified by this tool may be used directly for mapping linkages and other connectivity models.</w:t>
-      </w:r>
-      <w:r>
-        <w:t xml:space="preserve"> Note that mapped cores are discretely bounded </w:t>
+        <w:t xml:space="preserve">s identified by this tool may be used directly for </w:t>
       </w:r>
       <w:r>
         <w:lastRenderedPageBreak/>
-        <w:t xml:space="preserve">areas on the landscape more suited for the core-corridor concept of modeling habitat connectivity, as opposed to more continuous models that do not require discrete cores (e.g. resistant kernel </w:t>
+        <w:t>mapping linkages and other connectivity models.</w:t>
+      </w:r>
+      <w:r>
+        <w:t xml:space="preserve"> Note that mapped cores are discretely bounded areas on the landscape more suited for the core-corridor concept of modeling habitat connectivity, as opposed to more continuous models that do not require discrete cores (e.g. resistant kernel </w:t>
       </w:r>
       <w:r>
         <w:t xml:space="preserve">and centrality/gradient </w:t>
@@ -698,7 +716,7 @@
       <w:r>
         <w:t xml:space="preserve"> You can also install it (available </w:t>
       </w:r>
-      <w:hyperlink r:id="rId10" w:history="1">
+      <w:hyperlink r:id="rId9" w:history="1">
         <w:r>
           <w:rPr>
             <w:rStyle w:val="Hyperlink"/>
@@ -1294,9 +1312,9 @@
             <o:lock v:ext="edit" aspectratio="t"/>
           </v:shapetype>
           <v:shape id="_x0000_i1025" type="#_x0000_t75" style="width:50.1pt;height:17.85pt" o:ole="">
-            <v:imagedata r:id="rId11" o:title=""/>
+            <v:imagedata r:id="rId10" o:title=""/>
           </v:shape>
-          <o:OLEObject Type="Embed" ProgID="Equation.3" ShapeID="_x0000_i1025" DrawAspect="Content" ObjectID="_1444129434" r:id="rId12"/>
+          <o:OLEObject Type="Embed" ProgID="Equation.3" ShapeID="_x0000_i1025" DrawAspect="Content" ObjectID="_1455360911" r:id="rId11"/>
         </w:object>
       </w:r>
       <w:r>
@@ -1725,7 +1743,7 @@
                     <pic:cNvPicPr/>
                   </pic:nvPicPr>
                   <pic:blipFill>
-                    <a:blip r:embed="rId13"/>
+                    <a:blip r:embed="rId12"/>
                     <a:stretch>
                       <a:fillRect/>
                     </a:stretch>
@@ -1838,7 +1856,7 @@
                     <pic:cNvPicPr/>
                   </pic:nvPicPr>
                   <pic:blipFill rotWithShape="1">
-                    <a:blip r:embed="rId14"/>
+                    <a:blip r:embed="rId13"/>
                     <a:srcRect b="36654"/>
                     <a:stretch/>
                   </pic:blipFill>
@@ -1996,6 +2014,142 @@
             <wp:extent cx="4516087" cy="3200400"/>
             <wp:effectExtent l="0" t="0" r="0" b="0"/>
             <wp:docPr id="4" name="Picture 4"/>
+            <wp:cNvGraphicFramePr>
+              <a:graphicFrameLocks xmlns:a="http://schemas.openxmlformats.org/drawingml/2006/main" noChangeAspect="1"/>
+            </wp:cNvGraphicFramePr>
+            <a:graphic xmlns:a="http://schemas.openxmlformats.org/drawingml/2006/main">
+              <a:graphicData uri="http://schemas.openxmlformats.org/drawingml/2006/picture">
+                <pic:pic xmlns:pic="http://schemas.openxmlformats.org/drawingml/2006/picture">
+                  <pic:nvPicPr>
+                    <pic:cNvPr id="1" name=""/>
+                    <pic:cNvPicPr/>
+                  </pic:nvPicPr>
+                  <pic:blipFill>
+                    <a:blip r:embed="rId14"/>
+                    <a:stretch>
+                      <a:fillRect/>
+                    </a:stretch>
+                  </pic:blipFill>
+                  <pic:spPr>
+                    <a:xfrm>
+                      <a:off x="0" y="0"/>
+                      <a:ext cx="4516087" cy="3200400"/>
+                    </a:xfrm>
+                    <a:prstGeom prst="rect">
+                      <a:avLst/>
+                    </a:prstGeom>
+                  </pic:spPr>
+                </pic:pic>
+              </a:graphicData>
+            </a:graphic>
+          </wp:inline>
+        </w:drawing>
+      </w:r>
+    </w:p>
+    <w:p>
+      <w:pPr>
+        <w:rPr>
+          <w:b/>
+        </w:rPr>
+      </w:pPr>
+      <w:r>
+        <w:rPr>
+          <w:b/>
+        </w:rPr>
+        <w:t>Figure 3. Results from Demo1 run.</w:t>
+      </w:r>
+    </w:p>
+    <w:p/>
+    <w:p>
+      <w:r>
+        <w:t>Let</w:t>
+      </w:r>
+      <w:r>
+        <w:t>’</w:t>
+      </w:r>
+      <w:r>
+        <w:t xml:space="preserve">s explore how the input parameters were used to derive this core model. </w:t>
+      </w:r>
+      <w:r>
+        <w:t xml:space="preserve">This process </w:t>
+      </w:r>
+      <w:r>
+        <w:t>occurs over</w:t>
+      </w:r>
+      <w:r>
+        <w:t xml:space="preserve"> </w:t>
+      </w:r>
+      <w:r>
+        <w:t>four major</w:t>
+      </w:r>
+      <w:r>
+        <w:t xml:space="preserve"> steps:</w:t>
+      </w:r>
+    </w:p>
+    <w:p/>
+    <w:p>
+      <w:pPr>
+        <w:rPr>
+          <w:b/>
+        </w:rPr>
+      </w:pPr>
+      <w:r>
+        <w:rPr>
+          <w:b/>
+        </w:rPr>
+        <w:t>STEP 1</w:t>
+      </w:r>
+      <w:r>
+        <w:rPr>
+          <w:b/>
+        </w:rPr>
+        <w:t>:</w:t>
+      </w:r>
+    </w:p>
+    <w:p>
+      <w:r>
+        <w:t xml:space="preserve">The first step in the process is to calculate the average habitat value within a user-specified circular moving window radius (in this run, it was 500m). Add the </w:t>
+      </w:r>
+      <w:r>
+        <w:t>‘</w:t>
+      </w:r>
+      <w:r>
+        <w:t>avghabval</w:t>
+      </w:r>
+      <w:r>
+        <w:t>’</w:t>
+      </w:r>
+      <w:r>
+        <w:t xml:space="preserve"> raster in the </w:t>
+      </w:r>
+      <w:r>
+        <w:t>‘</w:t>
+      </w:r>
+      <w:r>
+        <w:t>temp_Demo1</w:t>
+      </w:r>
+      <w:r>
+        <w:t>’</w:t>
+      </w:r>
+      <w:r>
+        <w:t xml:space="preserve"> folder of the output directory to your map to see this result. </w:t>
+      </w:r>
+    </w:p>
+    <w:p/>
+    <w:p>
+      <w:pPr>
+        <w:jc w:val="center"/>
+      </w:pPr>
+      <w:r>
+        <w:rPr>
+          <w:noProof/>
+        </w:rPr>
+        <w:lastRenderedPageBreak/>
+        <w:drawing>
+          <wp:inline distT="0" distB="0" distL="0" distR="0" wp14:anchorId="3950B5F9" wp14:editId="6861F5EF">
+            <wp:extent cx="4516087" cy="3200400"/>
+            <wp:effectExtent l="0" t="0" r="0" b="0"/>
+            <wp:docPr id="5" name="Picture 5"/>
             <wp:cNvGraphicFramePr>
               <a:graphicFrameLocks xmlns:a="http://schemas.openxmlformats.org/drawingml/2006/main" noChangeAspect="1"/>
             </wp:cNvGraphicFramePr>
@@ -2038,89 +2192,147 @@
         <w:rPr>
           <w:b/>
         </w:rPr>
-        <w:t>Figure 3. Results from Demo1 run.</w:t>
+        <w:t>Figure 4. Average habitat values in 500-m moving window.</w:t>
       </w:r>
     </w:p>
     <w:p/>
     <w:p>
       <w:r>
-        <w:t>Let</w:t>
+        <w:t>Compare this result with the habitat model, and notice how it</w:t>
       </w:r>
       <w:r>
         <w:t>’</w:t>
       </w:r>
       <w:r>
-        <w:t xml:space="preserve">s explore how the input parameters were used to derive this core model. </w:t>
-      </w:r>
-      <w:r>
-        <w:t xml:space="preserve">This process </w:t>
-      </w:r>
-      <w:r>
-        <w:t>occurs over</w:t>
+        <w:t xml:space="preserve">s been smoothed by the moving window. The larger the moving window radius, the greater the smoothing effect. </w:t>
+      </w:r>
+    </w:p>
+    <w:p/>
+    <w:p>
+      <w:pPr>
+        <w:rPr>
+          <w:b/>
+        </w:rPr>
+      </w:pPr>
+      <w:r>
+        <w:rPr>
+          <w:b/>
+        </w:rPr>
+        <w:t>STEP 2:</w:t>
+      </w:r>
+    </w:p>
+    <w:p>
+      <w:r>
+        <w:t>The next step in the process i</w:t>
+      </w:r>
+      <w:r>
+        <w:t xml:space="preserve">nvolves putting </w:t>
+      </w:r>
+      <w:r>
+        <w:t xml:space="preserve">a threshold </w:t>
+      </w:r>
+      <w:r>
+        <w:t xml:space="preserve">(minimum average habitat value) </w:t>
+      </w:r>
+      <w:r>
+        <w:t xml:space="preserve">on the moving window result from step 1, such that if a cell has an average habitat value within 500m that is below the threshold, it is made null (i.e. takes on a nodata value) and if the moving window average is above the threshold, it takes on a value of 1. </w:t>
+      </w:r>
+    </w:p>
+    <w:p/>
+    <w:p>
+      <w:r>
+        <w:t xml:space="preserve">We suggest defining the moving window radius based on a circle with an area approximating the home range for the species being studied. Defining the moving window this way means the result of STEP 2 can be interpreted as portions of the landscape where the abundance and quality of habitat within an animal’s home range habitat is sufficient to meet its needs. The higher the threshold, the smaller the area that is ‘in play’ to become cores. </w:t>
+      </w:r>
+    </w:p>
+    <w:p/>
+    <w:p>
+      <w:pPr>
+        <w:rPr>
+          <w:b/>
+        </w:rPr>
+      </w:pPr>
+      <w:r>
+        <w:rPr>
+          <w:b/>
+        </w:rPr>
+        <w:t>STEP 3:</w:t>
+      </w:r>
+    </w:p>
+    <w:p>
+      <w:r>
+        <w:t xml:space="preserve">Even though </w:t>
+      </w:r>
+      <w:r>
+        <w:t xml:space="preserve">some pixels </w:t>
+      </w:r>
+      <w:r>
+        <w:t xml:space="preserve">may have a high average habitat value within the moving window, they may still </w:t>
+      </w:r>
+      <w:r>
+        <w:t xml:space="preserve">be of </w:t>
+      </w:r>
+      <w:r>
+        <w:t>low suitability</w:t>
+      </w:r>
+      <w:r>
+        <w:t xml:space="preserve"> themselves</w:t>
+      </w:r>
+      <w:r>
+        <w:t>. These low</w:t>
+      </w:r>
+      <w:r>
+        <w:t>-</w:t>
+      </w:r>
+      <w:r>
+        <w:t xml:space="preserve">suitability </w:t>
+      </w:r>
+      <w:r>
+        <w:t xml:space="preserve">pixels </w:t>
+      </w:r>
+      <w:r>
+        <w:t xml:space="preserve">can be removed in this step by setting a threshold (minimum habitat value per-pixel), below which they will be reclassified as null. </w:t>
+      </w:r>
+    </w:p>
+    <w:p/>
+    <w:p>
+      <w:r>
+        <w:t xml:space="preserve">STEP 3 removes </w:t>
+      </w:r>
+      <w:r>
+        <w:t>areas of low per-pixel suitability</w:t>
+      </w:r>
+      <w:r>
+        <w:t xml:space="preserve">. The result of STEP 2 and STEP 3 can be seen in the </w:t>
+      </w:r>
+      <w:r>
+        <w:t>‘</w:t>
+      </w:r>
+      <w:r>
+        <w:t>corehab</w:t>
+      </w:r>
+      <w:r>
+        <w:t>’</w:t>
+      </w:r>
+      <w:r>
+        <w:t xml:space="preserve"> raster in the </w:t>
+      </w:r>
+      <w:r>
+        <w:t>‘</w:t>
+      </w:r>
+      <w:r>
+        <w:t>temp</w:t>
+      </w:r>
+      <w:r>
+        <w:t>’</w:t>
       </w:r>
       <w:r>
         <w:t xml:space="preserve"> </w:t>
       </w:r>
       <w:r>
-        <w:t>four major</w:t>
-      </w:r>
-      <w:r>
-        <w:t xml:space="preserve"> steps:</w:t>
+        <w:t>output directory (orange in the figure below).</w:t>
       </w:r>
     </w:p>
     <w:p/>
-    <w:p>
-      <w:pPr>
-        <w:rPr>
-          <w:b/>
-        </w:rPr>
-      </w:pPr>
-      <w:r>
-        <w:rPr>
-          <w:b/>
-        </w:rPr>
-        <w:t>STEP 1</w:t>
-      </w:r>
-      <w:r>
-        <w:rPr>
-          <w:b/>
-        </w:rPr>
-        <w:t>:</w:t>
-      </w:r>
-    </w:p>
-    <w:p>
-      <w:r>
-        <w:t xml:space="preserve">The first step in the process is to calculate the average habitat value within a user-specified circular moving window radius (in this run, it was 500m). Add the </w:t>
-      </w:r>
-      <w:r>
-        <w:t>‘</w:t>
-      </w:r>
-      <w:r>
-        <w:t>avghabval</w:t>
-      </w:r>
-      <w:r>
-        <w:t>’</w:t>
-      </w:r>
-      <w:r>
-        <w:t xml:space="preserve"> raster in the </w:t>
-      </w:r>
-      <w:r>
-        <w:t>‘</w:t>
-      </w:r>
-      <w:r>
-        <w:t>temp_Demo1</w:t>
-      </w:r>
-      <w:r>
-        <w:t>’</w:t>
-      </w:r>
-      <w:r>
-        <w:t xml:space="preserve"> folder of the output directory to your map to see this result. </w:t>
-      </w:r>
-    </w:p>
-    <w:p>
-      <w:bookmarkStart w:id="0" w:name="_GoBack"/>
-      <w:bookmarkEnd w:id="0"/>
-    </w:p>
     <w:p>
       <w:pPr>
         <w:jc w:val="center"/>
@@ -2131,10 +2343,10 @@
         </w:rPr>
         <w:lastRenderedPageBreak/>
         <w:drawing>
-          <wp:inline distT="0" distB="0" distL="0" distR="0" wp14:anchorId="3950B5F9" wp14:editId="6861F5EF">
+          <wp:inline distT="0" distB="0" distL="0" distR="0" wp14:anchorId="1B1BB38D" wp14:editId="10C3D70E">
             <wp:extent cx="4516087" cy="3200400"/>
             <wp:effectExtent l="0" t="0" r="0" b="0"/>
-            <wp:docPr id="5" name="Picture 5"/>
+            <wp:docPr id="6" name="Picture 6"/>
             <wp:cNvGraphicFramePr>
               <a:graphicFrameLocks xmlns:a="http://schemas.openxmlformats.org/drawingml/2006/main" noChangeAspect="1"/>
             </wp:cNvGraphicFramePr>
@@ -2177,19 +2389,43 @@
         <w:rPr>
           <w:b/>
         </w:rPr>
-        <w:t>Figure 4. Average habitat values in 500-m moving window.</w:t>
+        <w:t>Figure 5. Binary habitat raster following step 3.</w:t>
       </w:r>
     </w:p>
     <w:p/>
     <w:p>
       <w:r>
-        <w:t>Compare this result with the habitat model, and notice how it</w:t>
+        <w:t xml:space="preserve">Compare the </w:t>
+      </w:r>
+      <w:r>
+        <w:t>‘</w:t>
+      </w:r>
+      <w:r>
+        <w:t>corehab</w:t>
       </w:r>
       <w:r>
         <w:t>’</w:t>
       </w:r>
       <w:r>
-        <w:t xml:space="preserve">s been smoothed by the moving window. The larger the moving window radius, the greater the smoothing effect. </w:t>
+        <w:t xml:space="preserve"> </w:t>
+      </w:r>
+      <w:r>
+        <w:t>layer</w:t>
+      </w:r>
+      <w:r>
+        <w:t xml:space="preserve"> to the original habitat </w:t>
+      </w:r>
+      <w:r>
+        <w:t xml:space="preserve">layer </w:t>
+      </w:r>
+      <w:r>
+        <w:t>(not the moving window average). Notice that there are quite a few high suitability habitat pixels that aren’t included in these initial cores because they are surrounded by t</w:t>
+      </w:r>
+      <w:r>
+        <w:t>oo much low-suitability habitat</w:t>
+      </w:r>
+      <w:r>
+        <w:t>.</w:t>
       </w:r>
     </w:p>
     <w:p/>
@@ -2203,103 +2439,72 @@
         <w:rPr>
           <w:b/>
         </w:rPr>
-        <w:t>STEP 2:</w:t>
-      </w:r>
-    </w:p>
-    <w:p>
-      <w:r>
-        <w:t>The next step in the process i</w:t>
-      </w:r>
-      <w:r>
-        <w:t xml:space="preserve">nvolves putting </w:t>
-      </w:r>
-      <w:r>
-        <w:t xml:space="preserve">a threshold </w:t>
-      </w:r>
-      <w:r>
-        <w:t xml:space="preserve">(minimum average habitat value) </w:t>
-      </w:r>
-      <w:r>
-        <w:t xml:space="preserve">on the moving window result from step 1, such that if a cell has an average habitat value within 500m that is below the threshold, it is made null (i.e. takes on a nodata value) and if the moving window average is above the threshold, it takes on a value of 1. </w:t>
+        <w:t xml:space="preserve">STEP </w:t>
+      </w:r>
+      <w:r>
+        <w:rPr>
+          <w:b/>
+        </w:rPr>
+        <w:t>4</w:t>
+      </w:r>
+      <w:r>
+        <w:rPr>
+          <w:b/>
+        </w:rPr>
+        <w:t>:</w:t>
+      </w:r>
+    </w:p>
+    <w:p>
+      <w:r>
+        <w:t xml:space="preserve">The output from STEP 2 is now starting to look like a core habitat model, but notice that there are many cores in close proximity with low resistance between them (based on the resistance model included in your demo data folder). In this step, we define a short range </w:t>
+      </w:r>
+      <w:r>
+        <w:t>movement</w:t>
+      </w:r>
+      <w:r>
+        <w:t xml:space="preserve"> distance based on the species under study. This distance distance is designed to capture the ability of species to move between adjacent patches of habitat as part of its home-range movements.</w:t>
+      </w:r>
+      <w:r>
+        <w:t xml:space="preserve"> Any movements beyond this threshold are considered longer distance dispersal movements, and may be modeled via corridor tools like Linkage</w:t>
+      </w:r>
+      <w:r>
+        <w:t xml:space="preserve"> </w:t>
+      </w:r>
+      <w:r>
+        <w:t>Mapper.</w:t>
       </w:r>
     </w:p>
     <w:p/>
     <w:p>
       <w:r>
-        <w:t xml:space="preserve">We suggest defining the moving window radius based on a circle with an area approximating the home range for the species being studied. Defining the moving window this way means the result of STEP 2 can be interpreted as portions of the landscape where the abundance and quality of habitat within an animal’s home range habitat is sufficient to meet its needs. The higher the threshold, the smaller the area that is ‘in play’ to become cores. </w:t>
-      </w:r>
-    </w:p>
-    <w:p/>
-    <w:p>
-      <w:pPr>
-        <w:rPr>
-          <w:b/>
-        </w:rPr>
-      </w:pPr>
-      <w:r>
-        <w:rPr>
-          <w:b/>
-        </w:rPr>
-        <w:t>STEP 3:</w:t>
-      </w:r>
-    </w:p>
-    <w:p>
-      <w:r>
-        <w:t xml:space="preserve">Even though </w:t>
-      </w:r>
-      <w:r>
-        <w:t xml:space="preserve">some pixels </w:t>
-      </w:r>
-      <w:r>
-        <w:t xml:space="preserve">may have a high average habitat value within the moving window, they may still </w:t>
-      </w:r>
-      <w:r>
-        <w:t xml:space="preserve">be of </w:t>
-      </w:r>
-      <w:r>
-        <w:t>low suitability</w:t>
-      </w:r>
-      <w:r>
-        <w:t xml:space="preserve"> themselves</w:t>
-      </w:r>
-      <w:r>
-        <w:t>. These low</w:t>
-      </w:r>
-      <w:r>
-        <w:t>-</w:t>
-      </w:r>
-      <w:r>
-        <w:t xml:space="preserve">suitability </w:t>
-      </w:r>
-      <w:r>
-        <w:t xml:space="preserve">pixels </w:t>
-      </w:r>
-      <w:r>
-        <w:t xml:space="preserve">can be removed in this step by setting a threshold (minimum habitat value per-pixel), below which they will be reclassified as null. </w:t>
-      </w:r>
-    </w:p>
-    <w:p/>
-    <w:p>
-      <w:r>
-        <w:t xml:space="preserve">STEP 3 removes </w:t>
-      </w:r>
-      <w:r>
-        <w:t>areas of low per-pixel suitability</w:t>
-      </w:r>
-      <w:r>
-        <w:t xml:space="preserve">. The result of STEP 2 and STEP 3 can be seen in the </w:t>
+        <w:t>Core</w:t>
+      </w:r>
+      <w:r>
+        <w:t xml:space="preserve"> </w:t>
+      </w:r>
+      <w:r>
+        <w:t xml:space="preserve">Mapper will expand the edges of the cores from STEP 2 </w:t>
+      </w:r>
+      <w:r>
+        <w:t>outwards up to the distance specified, using the resistance model to weight the distances</w:t>
+      </w:r>
+      <w:r>
+        <w:t xml:space="preserve"> (i.e. a resistance of 2 uses up the allotted distance twice as fast as a resistance of 1)</w:t>
+      </w:r>
+      <w:r>
+        <w:t xml:space="preserve">. This </w:t>
       </w:r>
       <w:r>
         <w:t>‘</w:t>
       </w:r>
       <w:r>
-        <w:t>corehab</w:t>
+        <w:t>cost-weighted distance</w:t>
       </w:r>
       <w:r>
         <w:t>’</w:t>
       </w:r>
       <w:r>
-        <w:t xml:space="preserve"> raster in the </w:t>
+        <w:t xml:space="preserve"> model may be found in the </w:t>
       </w:r>
       <w:r>
         <w:t>‘</w:t>
@@ -2314,10 +2519,24 @@
         <w:t xml:space="preserve"> </w:t>
       </w:r>
       <w:r>
-        <w:t>output directory (orange in the figure below).</w:t>
-      </w:r>
-    </w:p>
-    <w:p/>
+        <w:t>output f</w:t>
+      </w:r>
+      <w:r>
+        <w:t xml:space="preserve">older as the </w:t>
+      </w:r>
+      <w:r>
+        <w:t>‘</w:t>
+      </w:r>
+      <w:r>
+        <w:t>cwdcorehab</w:t>
+      </w:r>
+      <w:r>
+        <w:t>’</w:t>
+      </w:r>
+      <w:r>
+        <w:t xml:space="preserve"> raster. </w:t>
+      </w:r>
+    </w:p>
     <w:p>
       <w:pPr>
         <w:jc w:val="center"/>
@@ -2328,10 +2547,10 @@
         </w:rPr>
         <w:lastRenderedPageBreak/>
         <w:drawing>
-          <wp:inline distT="0" distB="0" distL="0" distR="0" wp14:anchorId="1B1BB38D" wp14:editId="10C3D70E">
+          <wp:inline distT="0" distB="0" distL="0" distR="0" wp14:anchorId="792EC77E" wp14:editId="12A81D8B">
             <wp:extent cx="4516087" cy="3200400"/>
             <wp:effectExtent l="0" t="0" r="0" b="0"/>
-            <wp:docPr id="6" name="Picture 6"/>
+            <wp:docPr id="7" name="Picture 7"/>
             <wp:cNvGraphicFramePr>
               <a:graphicFrameLocks xmlns:a="http://schemas.openxmlformats.org/drawingml/2006/main" noChangeAspect="1"/>
             </wp:cNvGraphicFramePr>
@@ -2374,152 +2593,55 @@
         <w:rPr>
           <w:b/>
         </w:rPr>
-        <w:t>Figure 5. Binary habitat raster following step 3.</w:t>
+        <w:t>Figure 6. CWD-expanded habitat raster.</w:t>
       </w:r>
     </w:p>
     <w:p/>
     <w:p>
       <w:r>
-        <w:t xml:space="preserve">Compare the </w:t>
+        <w:t xml:space="preserve">Another part of this step converts the above </w:t>
+      </w:r>
+      <w:r>
+        <w:t xml:space="preserve">cost-weighted distance </w:t>
+      </w:r>
+      <w:r>
+        <w:t xml:space="preserve">model </w:t>
+      </w:r>
+      <w:r>
+        <w:t>to a new raster (</w:t>
       </w:r>
       <w:r>
         <w:t>‘</w:t>
       </w:r>
       <w:r>
-        <w:t>corehab</w:t>
+        <w:t>prelimcrs</w:t>
       </w:r>
       <w:r>
         <w:t>’</w:t>
       </w:r>
       <w:r>
-        <w:t xml:space="preserve"> </w:t>
-      </w:r>
-      <w:r>
-        <w:t>layer</w:t>
-      </w:r>
-      <w:r>
-        <w:t xml:space="preserve"> to the original habitat </w:t>
-      </w:r>
-      <w:r>
-        <w:t xml:space="preserve">layer </w:t>
-      </w:r>
-      <w:r>
-        <w:t>(not the moving window average). Notice that there are quite a few high suitability habitat pixels that aren’t included in these initial cores because they are surrounded by t</w:t>
-      </w:r>
-      <w:r>
-        <w:t>oo much low-suitability habitat</w:t>
-      </w:r>
-      <w:r>
-        <w:t>.</w:t>
-      </w:r>
-    </w:p>
-    <w:p/>
-    <w:p>
-      <w:pPr>
-        <w:rPr>
-          <w:b/>
-        </w:rPr>
-      </w:pPr>
-      <w:r>
-        <w:rPr>
-          <w:b/>
-        </w:rPr>
-        <w:t xml:space="preserve">STEP </w:t>
-      </w:r>
-      <w:r>
-        <w:rPr>
-          <w:b/>
-        </w:rPr>
-        <w:t>4</w:t>
-      </w:r>
-      <w:r>
-        <w:rPr>
-          <w:b/>
-        </w:rPr>
-        <w:t>:</w:t>
-      </w:r>
-    </w:p>
-    <w:p>
-      <w:r>
-        <w:t xml:space="preserve">The output from STEP 2 is now starting to look like a core habitat model, but notice that there are many cores in close proximity with low resistance between them (based on the resistance model included in your demo data folder). In this step, we define a short range </w:t>
-      </w:r>
-      <w:r>
-        <w:t>movement</w:t>
-      </w:r>
-      <w:r>
-        <w:t xml:space="preserve"> distance based on the species under study. This distance distance is designed to capture the ability of species to move between adjacent patches of habitat as part of its home-range movements.</w:t>
-      </w:r>
-      <w:r>
-        <w:t xml:space="preserve"> Any movements beyond this threshold are considered longer distance dispersal movements, and may be modeled via corridor tools like Linkage</w:t>
-      </w:r>
-      <w:r>
-        <w:t xml:space="preserve"> </w:t>
-      </w:r>
-      <w:r>
-        <w:t>Mapper.</w:t>
-      </w:r>
-    </w:p>
-    <w:p/>
-    <w:p>
-      <w:r>
-        <w:t>Core</w:t>
-      </w:r>
-      <w:r>
-        <w:t xml:space="preserve"> </w:t>
-      </w:r>
-      <w:r>
-        <w:t xml:space="preserve">Mapper will expand the edges of the cores from STEP 2 </w:t>
-      </w:r>
-      <w:r>
-        <w:t>outwards up to the distance specified, using the resistance model to weight the distances</w:t>
-      </w:r>
-      <w:r>
-        <w:t xml:space="preserve"> (i.e. a resistance of 2 uses up the allotted distance twice as fast as a resistance of 1)</w:t>
-      </w:r>
-      <w:r>
-        <w:t xml:space="preserve">. This </w:t>
+        <w:t xml:space="preserve"> in the </w:t>
       </w:r>
       <w:r>
         <w:t>‘</w:t>
       </w:r>
       <w:r>
-        <w:t>cost-weighted distance</w:t>
+        <w:t>temp</w:t>
       </w:r>
       <w:r>
         <w:t>’</w:t>
       </w:r>
       <w:r>
-        <w:t xml:space="preserve"> model may be found in the </w:t>
-      </w:r>
-      <w:r>
-        <w:t>‘</w:t>
-      </w:r>
-      <w:r>
-        <w:t>temp</w:t>
-      </w:r>
-      <w:r>
-        <w:t>’</w:t>
-      </w:r>
-      <w:r>
-        <w:t xml:space="preserve"> </w:t>
-      </w:r>
-      <w:r>
-        <w:t>output f</w:t>
-      </w:r>
-      <w:r>
-        <w:t xml:space="preserve">older as the </w:t>
-      </w:r>
-      <w:r>
-        <w:t>‘</w:t>
-      </w:r>
-      <w:r>
-        <w:t>cwdcorehab</w:t>
-      </w:r>
-      <w:r>
-        <w:t>’</w:t>
-      </w:r>
-      <w:r>
-        <w:t xml:space="preserve"> raster. </w:t>
+        <w:t xml:space="preserve"> output directory) where all pixels incl</w:t>
+      </w:r>
+      <w:r>
+        <w:t xml:space="preserve">uded in </w:t>
+      </w:r>
+      <w:r>
+        <w:t xml:space="preserve">preliminary </w:t>
+      </w:r>
+      <w:r>
+        <w:t xml:space="preserve">cores have a value of 1. </w:t>
       </w:r>
     </w:p>
     <w:p>
@@ -2530,12 +2652,11 @@
         <w:rPr>
           <w:noProof/>
         </w:rPr>
-        <w:lastRenderedPageBreak/>
         <w:drawing>
-          <wp:inline distT="0" distB="0" distL="0" distR="0" wp14:anchorId="792EC77E" wp14:editId="12A81D8B">
+          <wp:inline distT="0" distB="0" distL="0" distR="0" wp14:anchorId="338BE765" wp14:editId="1938E18A">
             <wp:extent cx="4516087" cy="3200400"/>
             <wp:effectExtent l="0" t="0" r="0" b="0"/>
-            <wp:docPr id="7" name="Picture 7"/>
+            <wp:docPr id="8" name="Picture 8"/>
             <wp:cNvGraphicFramePr>
               <a:graphicFrameLocks xmlns:a="http://schemas.openxmlformats.org/drawingml/2006/main" noChangeAspect="1"/>
             </wp:cNvGraphicFramePr>
@@ -2569,66 +2690,146 @@
       </w:r>
     </w:p>
     <w:p>
-      <w:pPr>
-        <w:rPr>
-          <w:b/>
-        </w:rPr>
-      </w:pPr>
-      <w:r>
-        <w:rPr>
-          <w:b/>
-        </w:rPr>
-        <w:t>Figure 6. CWD-expanded habitat raster.</w:t>
+      <w:r>
+        <w:rPr>
+          <w:b/>
+        </w:rPr>
+        <w:t>Figure</w:t>
+      </w:r>
+      <w:r>
+        <w:rPr>
+          <w:b/>
+        </w:rPr>
+        <w:t xml:space="preserve"> 7. New b</w:t>
+      </w:r>
+      <w:r>
+        <w:rPr>
+          <w:b/>
+        </w:rPr>
+        <w:t>inary habitat raster based on CWD-expanded raster.</w:t>
+      </w:r>
+      <w:r>
+        <w:rPr>
+          <w:b/>
+        </w:rPr>
+        <w:t xml:space="preserve"> </w:t>
+      </w:r>
+      <w:r>
+        <w:t xml:space="preserve">Notice how the preliminary cores after STEP </w:t>
+      </w:r>
+      <w:r>
+        <w:t>3 have merged together into fewer and slightly larger cores, rather than many small cores separated by short distances.</w:t>
+      </w:r>
+    </w:p>
+    <w:p>
+      <w:pPr>
+        <w:rPr>
+          <w:b/>
+        </w:rPr>
+      </w:pPr>
+    </w:p>
+    <w:p>
+      <w:pPr>
+        <w:rPr>
+          <w:b/>
+        </w:rPr>
+      </w:pPr>
+      <w:r>
+        <w:rPr>
+          <w:b/>
+        </w:rPr>
+        <w:t xml:space="preserve">STEP </w:t>
+      </w:r>
+      <w:r>
+        <w:rPr>
+          <w:b/>
+        </w:rPr>
+        <w:t>5</w:t>
+      </w:r>
+      <w:r>
+        <w:rPr>
+          <w:b/>
+        </w:rPr>
+        <w:t>:</w:t>
+      </w:r>
+    </w:p>
+    <w:p>
+      <w:r>
+        <w:lastRenderedPageBreak/>
+        <w:t xml:space="preserve">We’ll skip step 5 for now, since </w:t>
+      </w:r>
+      <w:r>
+        <w:t xml:space="preserve">cores were not trimmed back after CWD expansion.  We’ll return to this in the </w:t>
+      </w:r>
+      <w:r>
+        <w:t>d</w:t>
+      </w:r>
+      <w:r>
+        <w:t>emo6 and demo7 runs.</w:t>
       </w:r>
     </w:p>
     <w:p/>
     <w:p>
-      <w:r>
-        <w:t xml:space="preserve">Another part of this step converts the above </w:t>
-      </w:r>
-      <w:r>
-        <w:t xml:space="preserve">cost-weighted distance </w:t>
-      </w:r>
-      <w:r>
-        <w:t xml:space="preserve">model </w:t>
-      </w:r>
-      <w:r>
-        <w:t>to a new raster (</w:t>
-      </w:r>
-      <w:r>
-        <w:t>‘</w:t>
-      </w:r>
-      <w:r>
-        <w:t>prelimcrs</w:t>
-      </w:r>
-      <w:r>
-        <w:t>’</w:t>
-      </w:r>
-      <w:r>
-        <w:t xml:space="preserve"> in the </w:t>
-      </w:r>
-      <w:r>
-        <w:t>‘</w:t>
-      </w:r>
-      <w:r>
-        <w:t>temp</w:t>
-      </w:r>
-      <w:r>
-        <w:t>’</w:t>
-      </w:r>
-      <w:r>
-        <w:t xml:space="preserve"> output directory) where all pixels incl</w:t>
-      </w:r>
-      <w:r>
-        <w:t xml:space="preserve">uded in </w:t>
-      </w:r>
-      <w:r>
-        <w:t xml:space="preserve">preliminary </w:t>
-      </w:r>
-      <w:r>
-        <w:t xml:space="preserve">cores have a value of 1. </w:t>
-      </w:r>
-    </w:p>
+      <w:pPr>
+        <w:rPr>
+          <w:b/>
+        </w:rPr>
+      </w:pPr>
+      <w:r>
+        <w:rPr>
+          <w:b/>
+        </w:rPr>
+        <w:t xml:space="preserve">STEP </w:t>
+      </w:r>
+      <w:r>
+        <w:rPr>
+          <w:b/>
+        </w:rPr>
+        <w:t>6</w:t>
+      </w:r>
+      <w:r>
+        <w:rPr>
+          <w:b/>
+        </w:rPr>
+        <w:t>:</w:t>
+      </w:r>
+    </w:p>
+    <w:p>
+      <w:r>
+        <w:t>The final step involves removing patches of core habitat that are too small to be relevant for your study. This threshold area could be based on the minimum area to support a viable subpopulation (if connected to other patches via dispersal). Alternatively, you could choose a minimum size threshold to reach a desired number of cores. In this run of Core</w:t>
+      </w:r>
+      <w:r>
+        <w:t xml:space="preserve"> </w:t>
+      </w:r>
+      <w:r>
+        <w:t xml:space="preserve">Mapper, we’re removing all cores with an area less than 25 </w:t>
+      </w:r>
+      <w:r>
+        <w:t>km</w:t>
+      </w:r>
+      <w:r>
+        <w:rPr>
+          <w:vertAlign w:val="superscript"/>
+        </w:rPr>
+        <w:t>2</w:t>
+      </w:r>
+      <w:r>
+        <w:rPr>
+          <w:vertAlign w:val="superscript"/>
+        </w:rPr>
+        <w:t xml:space="preserve"> </w:t>
+      </w:r>
+      <w:r>
+        <w:t>(remember in the parameter table to specify area units in the same units of your raster models – here we used 25 million square meters).</w:t>
+      </w:r>
+    </w:p>
+    <w:p/>
+    <w:p>
+      <w:r>
+        <w:t>This minimum area threshold produces the final core model in the ‘cores’ output directory. Notice in the image below the small dark patches that did not meet this threshold and were removed.</w:t>
+      </w:r>
+    </w:p>
+    <w:p/>
     <w:p>
       <w:pPr>
         <w:jc w:val="center"/>
@@ -2638,10 +2839,10 @@
           <w:noProof/>
         </w:rPr>
         <w:drawing>
-          <wp:inline distT="0" distB="0" distL="0" distR="0" wp14:anchorId="338BE765" wp14:editId="1938E18A">
+          <wp:inline distT="0" distB="0" distL="0" distR="0" wp14:anchorId="3631286D" wp14:editId="16E8A768">
             <wp:extent cx="4516087" cy="3200400"/>
             <wp:effectExtent l="0" t="0" r="0" b="0"/>
-            <wp:docPr id="8" name="Picture 8"/>
+            <wp:docPr id="11" name="Picture 11"/>
             <wp:cNvGraphicFramePr>
               <a:graphicFrameLocks xmlns:a="http://schemas.openxmlformats.org/drawingml/2006/main" noChangeAspect="1"/>
             </wp:cNvGraphicFramePr>
@@ -2679,155 +2880,73 @@
         <w:rPr>
           <w:b/>
         </w:rPr>
-        <w:t>Figure</w:t>
-      </w:r>
-      <w:r>
-        <w:rPr>
-          <w:b/>
-        </w:rPr>
-        <w:t xml:space="preserve"> 7. New b</w:t>
-      </w:r>
-      <w:r>
-        <w:rPr>
-          <w:b/>
-        </w:rPr>
-        <w:t>inary habitat raster based on CWD-expanded raster.</w:t>
-      </w:r>
-      <w:r>
-        <w:rPr>
-          <w:b/>
-        </w:rPr>
+        <w:t>Figure 8. Demo1 results on top of preliminary cores.</w:t>
+      </w:r>
+      <w:r>
         <w:t xml:space="preserve"> </w:t>
       </w:r>
-      <w:r>
-        <w:t xml:space="preserve">Notice how the preliminary cores after STEP </w:t>
-      </w:r>
-      <w:r>
-        <w:t>3 have merged together into fewer and slightly larger cores, rather than many small cores separated by short distances.</w:t>
-      </w:r>
-    </w:p>
-    <w:p>
-      <w:pPr>
-        <w:rPr>
-          <w:b/>
-        </w:rPr>
-      </w:pPr>
-    </w:p>
-    <w:p>
-      <w:pPr>
-        <w:rPr>
-          <w:b/>
-        </w:rPr>
-      </w:pPr>
-      <w:r>
-        <w:rPr>
-          <w:b/>
-        </w:rPr>
-        <w:t xml:space="preserve">STEP </w:t>
-      </w:r>
-      <w:r>
-        <w:rPr>
-          <w:b/>
-        </w:rPr>
-        <w:t>5</w:t>
-      </w:r>
-      <w:r>
-        <w:rPr>
-          <w:b/>
-        </w:rPr>
-        <w:t>:</w:t>
-      </w:r>
-    </w:p>
-    <w:p>
-      <w:r>
+    </w:p>
+    <w:p/>
+    <w:p>
+      <w:r>
+        <w:t xml:space="preserve">Each of the 9 cores in the final output model has a unique identifier (core_ID) in the attribute table. </w:t>
+      </w:r>
+      <w:r>
+        <w:t xml:space="preserve">Notice the other attributes, including number of cells, area (in square map units), and </w:t>
+      </w:r>
+      <w:r>
+        <w:t>m</w:t>
+      </w:r>
+      <w:r>
+        <w:t>inimum/</w:t>
+      </w:r>
+      <w:r>
+        <w:t xml:space="preserve"> </w:t>
+      </w:r>
+      <w:r>
+        <w:t>maximum/</w:t>
+      </w:r>
+      <w:r>
+        <w:t xml:space="preserve"> </w:t>
+      </w:r>
+      <w:r>
+        <w:t>range/</w:t>
+      </w:r>
+      <w:r>
+        <w:t xml:space="preserve"> </w:t>
+      </w:r>
+      <w:r>
+        <w:t>mean/</w:t>
+      </w:r>
+      <w:r>
+        <w:t xml:space="preserve"> </w:t>
+      </w:r>
+      <w:r>
+        <w:t>standard deviation/</w:t>
+      </w:r>
+      <w:r>
+        <w:t xml:space="preserve"> </w:t>
+      </w:r>
+      <w:r>
+        <w:t>sum of the values from the habitat model within the core. These can be useful for comparing cores based on their size or summary statistics of habitat suitability (the figure below shows the mean habitat value per core).</w:t>
+      </w:r>
+    </w:p>
+    <w:p/>
+    <w:p/>
+    <w:p>
+      <w:pPr>
+        <w:jc w:val="center"/>
+      </w:pPr>
+      <w:r>
+        <w:rPr>
+          <w:noProof/>
+        </w:rPr>
         <w:lastRenderedPageBreak/>
-        <w:t xml:space="preserve">We’ll skip step 5 for now, since </w:t>
-      </w:r>
-      <w:r>
-        <w:t xml:space="preserve">cores were not trimmed back after CWD expansion.  We’ll return to this in the </w:t>
-      </w:r>
-      <w:r>
-        <w:t>d</w:t>
-      </w:r>
-      <w:r>
-        <w:t>emo6 and demo7 runs.</w:t>
-      </w:r>
-    </w:p>
-    <w:p/>
-    <w:p>
-      <w:pPr>
-        <w:rPr>
-          <w:b/>
-        </w:rPr>
-      </w:pPr>
-      <w:r>
-        <w:rPr>
-          <w:b/>
-        </w:rPr>
-        <w:t xml:space="preserve">STEP </w:t>
-      </w:r>
-      <w:r>
-        <w:rPr>
-          <w:b/>
-        </w:rPr>
-        <w:t>6</w:t>
-      </w:r>
-      <w:r>
-        <w:rPr>
-          <w:b/>
-        </w:rPr>
-        <w:t>:</w:t>
-      </w:r>
-    </w:p>
-    <w:p>
-      <w:r>
-        <w:t>The final step involves removing patches of core habitat that are too small to be relevant for your study. This threshold area could be based on the minimum area to support a viable subpopulation (if connected to other patches via dispersal). Alternatively, you could choose a minimum size threshold to reach a desired number of cores. In this run of Core</w:t>
-      </w:r>
-      <w:r>
-        <w:t xml:space="preserve"> </w:t>
-      </w:r>
-      <w:r>
-        <w:t xml:space="preserve">Mapper, we’re removing all cores with an area less than 25 </w:t>
-      </w:r>
-      <w:r>
-        <w:t>km</w:t>
-      </w:r>
-      <w:r>
-        <w:rPr>
-          <w:vertAlign w:val="superscript"/>
-        </w:rPr>
-        <w:t>2</w:t>
-      </w:r>
-      <w:r>
-        <w:rPr>
-          <w:vertAlign w:val="superscript"/>
-        </w:rPr>
-        <w:t xml:space="preserve"> </w:t>
-      </w:r>
-      <w:r>
-        <w:t>(remember in the parameter table to specify area units in the same units of your raster models – here we used 25 million square meters).</w:t>
-      </w:r>
-    </w:p>
-    <w:p/>
-    <w:p>
-      <w:r>
-        <w:t>This minimum area threshold produces the final core model in the ‘cores’ output directory. Notice in the image below the small dark patches that did not meet this threshold and were removed.</w:t>
-      </w:r>
-    </w:p>
-    <w:p/>
-    <w:p>
-      <w:pPr>
-        <w:jc w:val="center"/>
-      </w:pPr>
-      <w:r>
-        <w:rPr>
-          <w:noProof/>
-        </w:rPr>
         <w:drawing>
-          <wp:inline distT="0" distB="0" distL="0" distR="0" wp14:anchorId="3631286D" wp14:editId="16E8A768">
+          <wp:inline distT="0" distB="0" distL="0" distR="0" wp14:anchorId="766AF108" wp14:editId="7FADBF35">
             <wp:extent cx="4516087" cy="3200400"/>
             <wp:effectExtent l="0" t="0" r="0" b="0"/>
-            <wp:docPr id="11" name="Picture 11"/>
+            <wp:docPr id="16" name="Picture 16"/>
             <wp:cNvGraphicFramePr>
               <a:graphicFrameLocks xmlns:a="http://schemas.openxmlformats.org/drawingml/2006/main" noChangeAspect="1"/>
             </wp:cNvGraphicFramePr>
@@ -2861,63 +2980,51 @@
       </w:r>
     </w:p>
     <w:p>
-      <w:r>
-        <w:rPr>
-          <w:b/>
-        </w:rPr>
-        <w:t>Figure 8. Demo1 results on top of preliminary cores.</w:t>
+      <w:pPr>
+        <w:rPr>
+          <w:b/>
+        </w:rPr>
+      </w:pPr>
+      <w:r>
+        <w:rPr>
+          <w:b/>
+        </w:rPr>
+        <w:t>Figure 9. Mean habitat value per core in Demo1 run.</w:t>
+      </w:r>
+    </w:p>
+    <w:p>
+      <w:pPr>
+        <w:rPr>
+          <w:b/>
+        </w:rPr>
+      </w:pPr>
+    </w:p>
+    <w:p>
+      <w:r>
+        <w:t>Now explore the other four model runs in the output folder to this first run. In each case, one of the input parameters was changed, resulting in rather profound differences in the cores produced.</w:t>
       </w:r>
       <w:r>
         <w:t xml:space="preserve"> </w:t>
       </w:r>
-    </w:p>
-    <w:p/>
-    <w:p>
-      <w:r>
-        <w:t xml:space="preserve">Each of the 9 cores in the final output model has a unique identifier (core_ID) in the attribute table. </w:t>
-      </w:r>
-      <w:r>
-        <w:t xml:space="preserve">Notice the other attributes, including number of cells, area (in square map units), and </w:t>
-      </w:r>
-      <w:r>
-        <w:t>m</w:t>
-      </w:r>
-      <w:r>
-        <w:t>inimum/</w:t>
-      </w:r>
-      <w:r>
-        <w:t xml:space="preserve"> </w:t>
-      </w:r>
-      <w:r>
-        <w:t>maximum/</w:t>
-      </w:r>
-      <w:r>
-        <w:t xml:space="preserve"> </w:t>
-      </w:r>
-      <w:r>
-        <w:t>range/</w:t>
-      </w:r>
-      <w:r>
-        <w:t xml:space="preserve"> </w:t>
-      </w:r>
-      <w:r>
-        <w:t>mean/</w:t>
-      </w:r>
-      <w:r>
-        <w:t xml:space="preserve"> </w:t>
-      </w:r>
-      <w:r>
-        <w:t>standard deviation/</w:t>
-      </w:r>
-      <w:r>
-        <w:t xml:space="preserve"> </w:t>
-      </w:r>
-      <w:r>
-        <w:t>sum of the values from the habitat model within the core. These can be useful for comparing cores based on their size or summary statistics of habitat suitability (the figure below shows the mean habitat value per core).</w:t>
-      </w:r>
-    </w:p>
-    <w:p/>
-    <w:p/>
+      <w:r>
+        <w:t xml:space="preserve">Demo2, for example, produced </w:t>
+      </w:r>
+      <w:r>
+        <w:t>somewhat more restricted</w:t>
+      </w:r>
+      <w:r>
+        <w:t xml:space="preserve"> cores, because the thresholds for minimum habitat value were set </w:t>
+      </w:r>
+      <w:r>
+        <w:t xml:space="preserve">higher </w:t>
+      </w:r>
+      <w:r>
+        <w:t>(0.9)</w:t>
+      </w:r>
+      <w:r>
+        <w:t>.</w:t>
+      </w:r>
+    </w:p>
     <w:p>
       <w:pPr>
         <w:jc w:val="center"/>
@@ -2926,12 +3033,11 @@
         <w:rPr>
           <w:noProof/>
         </w:rPr>
-        <w:lastRenderedPageBreak/>
         <w:drawing>
-          <wp:inline distT="0" distB="0" distL="0" distR="0" wp14:anchorId="766AF108" wp14:editId="7FADBF35">
+          <wp:inline distT="0" distB="0" distL="0" distR="0" wp14:anchorId="478D4578" wp14:editId="11AEF81E">
             <wp:extent cx="4516087" cy="3200400"/>
             <wp:effectExtent l="0" t="0" r="0" b="0"/>
-            <wp:docPr id="16" name="Picture 16"/>
+            <wp:docPr id="20" name="Picture 20"/>
             <wp:cNvGraphicFramePr>
               <a:graphicFrameLocks xmlns:a="http://schemas.openxmlformats.org/drawingml/2006/main" noChangeAspect="1"/>
             </wp:cNvGraphicFramePr>
@@ -2974,41 +3080,36 @@
         <w:rPr>
           <w:b/>
         </w:rPr>
-        <w:t>Figure 9. Mean habitat value per core in Demo1 run.</w:t>
-      </w:r>
-    </w:p>
-    <w:p>
-      <w:pPr>
-        <w:rPr>
-          <w:b/>
-        </w:rPr>
-      </w:pPr>
-    </w:p>
-    <w:p>
-      <w:r>
-        <w:t>Now explore the other four model runs in the output folder to this first run. In each case, one of the input parameters was changed, resulting in rather profound differences in the cores produced.</w:t>
+        <w:t xml:space="preserve">Figure </w:t>
+      </w:r>
+      <w:r>
+        <w:rPr>
+          <w:b/>
+        </w:rPr>
+        <w:t>10. Demo</w:t>
+      </w:r>
+      <w:r>
+        <w:rPr>
+          <w:b/>
+        </w:rPr>
+        <w:t>2 results.</w:t>
+      </w:r>
+    </w:p>
+    <w:p/>
+    <w:p>
+      <w:r>
+        <w:lastRenderedPageBreak/>
+        <w:t>Demo3 specified a short-range movement distance of zero, which prevented nearby cores from growing together. Most of these smaller cores did not meet the minimum size requirement, so in the final model, only the largest initial</w:t>
+      </w:r>
+      <w:r>
+        <w:t xml:space="preserve"> (unmerged)</w:t>
+      </w:r>
+      <w:r>
+        <w:t xml:space="preserve"> patches were retained. </w:t>
       </w:r>
       <w:r>
         <w:t xml:space="preserve"> </w:t>
       </w:r>
-      <w:r>
-        <w:t xml:space="preserve">Demo2, for example, produced </w:t>
-      </w:r>
-      <w:r>
-        <w:t>somewhat more restricted</w:t>
-      </w:r>
-      <w:r>
-        <w:t xml:space="preserve"> cores, because the thresholds for minimum habitat value were set </w:t>
-      </w:r>
-      <w:r>
-        <w:t xml:space="preserve">higher </w:t>
-      </w:r>
-      <w:r>
-        <w:t>(0.9)</w:t>
-      </w:r>
-      <w:r>
-        <w:t>.</w:t>
-      </w:r>
     </w:p>
     <w:p>
       <w:pPr>
@@ -3019,10 +3120,10 @@
           <w:noProof/>
         </w:rPr>
         <w:drawing>
-          <wp:inline distT="0" distB="0" distL="0" distR="0" wp14:anchorId="478D4578" wp14:editId="11AEF81E">
+          <wp:inline distT="0" distB="0" distL="0" distR="0" wp14:anchorId="0071637B" wp14:editId="19020B3A">
             <wp:extent cx="4516087" cy="3200400"/>
             <wp:effectExtent l="0" t="0" r="0" b="0"/>
-            <wp:docPr id="20" name="Picture 20"/>
+            <wp:docPr id="21" name="Picture 21"/>
             <wp:cNvGraphicFramePr>
               <a:graphicFrameLocks xmlns:a="http://schemas.openxmlformats.org/drawingml/2006/main" noChangeAspect="1"/>
             </wp:cNvGraphicFramePr>
@@ -3065,32 +3166,34 @@
         <w:rPr>
           <w:b/>
         </w:rPr>
-        <w:t xml:space="preserve">Figure </w:t>
-      </w:r>
-      <w:r>
-        <w:rPr>
-          <w:b/>
-        </w:rPr>
-        <w:t>10. Demo</w:t>
-      </w:r>
-      <w:r>
-        <w:rPr>
-          <w:b/>
-        </w:rPr>
-        <w:t>2 results.</w:t>
+        <w:t>Figure 11. Demo3 results.</w:t>
       </w:r>
     </w:p>
     <w:p/>
     <w:p>
       <w:r>
-        <w:lastRenderedPageBreak/>
-        <w:t>Demo3 specified a short-range movement distance of zero, which prevented nearby cores from growing together. Most of these smaller cores did not meet the minimum size requirement, so in the final model, only the largest initial</w:t>
-      </w:r>
-      <w:r>
-        <w:t xml:space="preserve"> (unmerged)</w:t>
-      </w:r>
-      <w:r>
-        <w:t xml:space="preserve"> patches were retained. </w:t>
+        <w:t xml:space="preserve">Demo4 increased the moving window radius. This can make it more difficult for </w:t>
+      </w:r>
+      <w:r>
+        <w:t xml:space="preserve">extremities of core habitat areas </w:t>
+      </w:r>
+      <w:r>
+        <w:t>to meet the minimum av</w:t>
+      </w:r>
+      <w:r>
+        <w:t>erage habitat value requirement</w:t>
+      </w:r>
+      <w:r>
+        <w:t xml:space="preserve">. The result is a </w:t>
+      </w:r>
+      <w:r>
+        <w:t xml:space="preserve">somewhat </w:t>
+      </w:r>
+      <w:r>
+        <w:t xml:space="preserve">smoother and </w:t>
+      </w:r>
+      <w:r>
+        <w:t>more restricted set of cores.</w:t>
       </w:r>
       <w:r>
         <w:t xml:space="preserve"> </w:t>
@@ -3105,10 +3208,10 @@
           <w:noProof/>
         </w:rPr>
         <w:drawing>
-          <wp:inline distT="0" distB="0" distL="0" distR="0" wp14:anchorId="0071637B" wp14:editId="19020B3A">
-            <wp:extent cx="4516087" cy="3200400"/>
+          <wp:inline distT="0" distB="0" distL="0" distR="0" wp14:anchorId="7E75639E" wp14:editId="787BAEE6">
+            <wp:extent cx="4517136" cy="3201143"/>
             <wp:effectExtent l="0" t="0" r="0" b="0"/>
-            <wp:docPr id="21" name="Picture 21"/>
+            <wp:docPr id="19" name="Picture 19"/>
             <wp:cNvGraphicFramePr>
               <a:graphicFrameLocks xmlns:a="http://schemas.openxmlformats.org/drawingml/2006/main" noChangeAspect="1"/>
             </wp:cNvGraphicFramePr>
@@ -3128,7 +3231,7 @@
                   <pic:spPr>
                     <a:xfrm>
                       <a:off x="0" y="0"/>
-                      <a:ext cx="4516087" cy="3200400"/>
+                      <a:ext cx="4517136" cy="3201143"/>
                     </a:xfrm>
                     <a:prstGeom prst="rect">
                       <a:avLst/>
@@ -3151,37 +3254,23 @@
         <w:rPr>
           <w:b/>
         </w:rPr>
-        <w:t>Figure 11. Demo3 results.</w:t>
-      </w:r>
-    </w:p>
-    <w:p/>
-    <w:p>
-      <w:r>
-        <w:t xml:space="preserve">Demo4 increased the moving window radius. This can make it more difficult for </w:t>
-      </w:r>
-      <w:r>
-        <w:t xml:space="preserve">extremities of core habitat areas </w:t>
-      </w:r>
-      <w:r>
-        <w:t>to meet the minimum av</w:t>
-      </w:r>
-      <w:r>
-        <w:t>erage habitat value requirement</w:t>
-      </w:r>
-      <w:r>
-        <w:t xml:space="preserve">. The result is a </w:t>
-      </w:r>
-      <w:r>
-        <w:t xml:space="preserve">somewhat </w:t>
-      </w:r>
-      <w:r>
-        <w:t xml:space="preserve">smoother and </w:t>
-      </w:r>
-      <w:r>
-        <w:t>more restricted set of cores.</w:t>
-      </w:r>
-      <w:r>
-        <w:t xml:space="preserve"> </w:t>
+        <w:t>Figure 12. Demo4 results.</w:t>
+      </w:r>
+    </w:p>
+    <w:p>
+      <w:pPr>
+        <w:rPr>
+          <w:b/>
+        </w:rPr>
+      </w:pPr>
+    </w:p>
+    <w:p>
+      <w:r>
+        <w:lastRenderedPageBreak/>
+        <w:t>T</w:t>
+      </w:r>
+      <w:r>
+        <w:t xml:space="preserve">he demo5 cores had a larger minimum size requirement than the demo1 cores. </w:t>
       </w:r>
     </w:p>
     <w:p>
@@ -3193,10 +3282,10 @@
           <w:noProof/>
         </w:rPr>
         <w:drawing>
-          <wp:inline distT="0" distB="0" distL="0" distR="0" wp14:anchorId="7E75639E" wp14:editId="787BAEE6">
-            <wp:extent cx="4517136" cy="3201143"/>
+          <wp:inline distT="0" distB="0" distL="0" distR="0" wp14:anchorId="3BF1B7CC" wp14:editId="4324EBE5">
+            <wp:extent cx="4516087" cy="3200400"/>
             <wp:effectExtent l="0" t="0" r="0" b="0"/>
-            <wp:docPr id="19" name="Picture 19"/>
+            <wp:docPr id="18" name="Picture 18"/>
             <wp:cNvGraphicFramePr>
               <a:graphicFrameLocks xmlns:a="http://schemas.openxmlformats.org/drawingml/2006/main" noChangeAspect="1"/>
             </wp:cNvGraphicFramePr>
@@ -3216,7 +3305,7 @@
                   <pic:spPr>
                     <a:xfrm>
                       <a:off x="0" y="0"/>
-                      <a:ext cx="4517136" cy="3201143"/>
+                      <a:ext cx="4516087" cy="3200400"/>
                     </a:xfrm>
                     <a:prstGeom prst="rect">
                       <a:avLst/>
@@ -3239,38 +3328,57 @@
         <w:rPr>
           <w:b/>
         </w:rPr>
-        <w:t>Figure 12. Demo4 results.</w:t>
-      </w:r>
-    </w:p>
-    <w:p>
-      <w:pPr>
-        <w:rPr>
-          <w:b/>
-        </w:rPr>
-      </w:pPr>
-    </w:p>
-    <w:p>
-      <w:r>
+        <w:t>Figure 13. Demo5 results.</w:t>
+      </w:r>
+    </w:p>
+    <w:p/>
+    <w:p>
+      <w:r>
+        <w:t>This larger minimum size produced identical cores except the smallest three cores were moved because they were too small.</w:t>
+      </w:r>
+    </w:p>
+    <w:p/>
+    <w:p>
+      <w:r>
+        <w:t xml:space="preserve">The demo6 </w:t>
+      </w:r>
+      <w:r>
+        <w:t>example</w:t>
+      </w:r>
+      <w:r>
+        <w:t xml:space="preserve"> invoked </w:t>
+      </w:r>
+      <w:r>
+        <w:rPr>
+          <w:b/>
+        </w:rPr>
+        <w:t>Step 5</w:t>
+      </w:r>
+      <w:r>
+        <w:rPr>
+          <w:b/>
+        </w:rPr>
+        <w:t xml:space="preserve">, </w:t>
+      </w:r>
+      <w:r>
+        <w:t>in which cores were trimmed back after CWD expansion to eliminate any pixels where the moving window average habitat value fell below the Min Average Habitat Value parameter.  Pixels that fall below the per-pixel minimum habitat value are still retained, so some cores still grow together.</w:t>
+      </w:r>
+    </w:p>
+    <w:p/>
+    <w:p>
+      <w:pPr>
+        <w:jc w:val="center"/>
+      </w:pPr>
+      <w:r>
+        <w:rPr>
+          <w:noProof/>
+        </w:rPr>
         <w:lastRenderedPageBreak/>
-        <w:t>T</w:t>
-      </w:r>
-      <w:r>
-        <w:t xml:space="preserve">he demo5 cores had a larger minimum size requirement than the demo1 cores. </w:t>
-      </w:r>
-    </w:p>
-    <w:p>
-      <w:pPr>
-        <w:jc w:val="center"/>
-      </w:pPr>
-      <w:r>
-        <w:rPr>
-          <w:noProof/>
-        </w:rPr>
         <w:drawing>
-          <wp:inline distT="0" distB="0" distL="0" distR="0" wp14:anchorId="3BF1B7CC" wp14:editId="4324EBE5">
-            <wp:extent cx="4516087" cy="3200400"/>
+          <wp:inline distT="0" distB="0" distL="0" distR="0" wp14:anchorId="7A7A8169" wp14:editId="48C39573">
+            <wp:extent cx="4368058" cy="3239176"/>
             <wp:effectExtent l="0" t="0" r="0" b="0"/>
-            <wp:docPr id="18" name="Picture 18"/>
+            <wp:docPr id="10" name="Picture 10"/>
             <wp:cNvGraphicFramePr>
               <a:graphicFrameLocks xmlns:a="http://schemas.openxmlformats.org/drawingml/2006/main" noChangeAspect="1"/>
             </wp:cNvGraphicFramePr>
@@ -3278,7 +3386,7 @@
               <a:graphicData uri="http://schemas.openxmlformats.org/drawingml/2006/picture">
                 <pic:pic xmlns:pic="http://schemas.openxmlformats.org/drawingml/2006/picture">
                   <pic:nvPicPr>
-                    <pic:cNvPr id="1" name=""/>
+                    <pic:cNvPr id="0" name=""/>
                     <pic:cNvPicPr/>
                   </pic:nvPicPr>
                   <pic:blipFill>
@@ -3290,7 +3398,7 @@
                   <pic:spPr>
                     <a:xfrm>
                       <a:off x="0" y="0"/>
-                      <a:ext cx="4516087" cy="3200400"/>
+                      <a:ext cx="4376435" cy="3245388"/>
                     </a:xfrm>
                     <a:prstGeom prst="rect">
                       <a:avLst/>
@@ -3313,44 +3421,65 @@
         <w:rPr>
           <w:b/>
         </w:rPr>
-        <w:t>Figure 13. Demo5 results.</w:t>
+        <w:t xml:space="preserve">Figure </w:t>
+      </w:r>
+      <w:r>
+        <w:rPr>
+          <w:b/>
+        </w:rPr>
+        <w:t>14. Demo6</w:t>
+      </w:r>
+      <w:r>
+        <w:rPr>
+          <w:b/>
+        </w:rPr>
+        <w:t xml:space="preserve"> results.</w:t>
       </w:r>
     </w:p>
     <w:p/>
     <w:p>
       <w:r>
-        <w:t>This larger minimum size produced identical cores except the smallest three cores were moved because they were too small.</w:t>
+        <w:t xml:space="preserve">The demo7 example also invoked </w:t>
+      </w:r>
+      <w:r>
+        <w:t>Step 5,</w:t>
+      </w:r>
+      <w:r>
+        <w:rPr>
+          <w:b/>
+        </w:rPr>
+        <w:t xml:space="preserve"> </w:t>
+      </w:r>
+      <w:r>
+        <w:t xml:space="preserve">but </w:t>
+      </w:r>
+      <w:r>
+        <w:t xml:space="preserve">the </w:t>
+      </w:r>
+      <w:r>
+        <w:t>‘</w:t>
+      </w:r>
+      <w:r>
+        <w:t>exclude nonhabitat from core size calcs</w:t>
+      </w:r>
+      <w:r>
+        <w:t>’</w:t>
+      </w:r>
+      <w:r>
+        <w:t xml:space="preserve"> option was enabled.  This means that </w:t>
+      </w:r>
+      <w:r>
+        <w:t xml:space="preserve">pixels that fell below the per-pixel minimum habitat value </w:t>
+      </w:r>
+      <w:r>
+        <w:t xml:space="preserve">were not included </w:t>
+      </w:r>
+      <w:r>
+        <w:t>in area counts (note that these are still retained in cores, however).  This resulted in one core area being eliminated because it didn’t have enough high quality pixels.</w:t>
       </w:r>
     </w:p>
     <w:p/>
     <w:p>
-      <w:r>
-        <w:t xml:space="preserve">The demo6 </w:t>
-      </w:r>
-      <w:r>
-        <w:t>example</w:t>
-      </w:r>
-      <w:r>
-        <w:t xml:space="preserve"> invoked </w:t>
-      </w:r>
-      <w:r>
-        <w:rPr>
-          <w:b/>
-        </w:rPr>
-        <w:t>Step 5</w:t>
-      </w:r>
-      <w:r>
-        <w:rPr>
-          <w:b/>
-        </w:rPr>
-        <w:t xml:space="preserve">, </w:t>
-      </w:r>
-      <w:r>
-        <w:t>in which cores were trimmed back after CWD expansion to eliminate any pixels where the moving window average habitat value fell below the Min Average Habitat Value parameter.  Pixels that fall below the per-pixel minimum habitat value are still retained, so some cores still grow together.</w:t>
-      </w:r>
-    </w:p>
-    <w:p/>
-    <w:p>
       <w:pPr>
         <w:jc w:val="center"/>
       </w:pPr>
@@ -3358,12 +3487,11 @@
         <w:rPr>
           <w:noProof/>
         </w:rPr>
-        <w:lastRenderedPageBreak/>
         <w:drawing>
-          <wp:inline distT="0" distB="0" distL="0" distR="0" wp14:anchorId="7A7A8169" wp14:editId="48C39573">
-            <wp:extent cx="4368058" cy="3239176"/>
-            <wp:effectExtent l="0" t="0" r="0" b="0"/>
-            <wp:docPr id="10" name="Picture 10"/>
+          <wp:inline distT="0" distB="0" distL="0" distR="0" wp14:anchorId="4647E6ED" wp14:editId="07BAFD63">
+            <wp:extent cx="4315968" cy="3200549"/>
+            <wp:effectExtent l="0" t="0" r="8890" b="0"/>
+            <wp:docPr id="9" name="Picture 9"/>
             <wp:cNvGraphicFramePr>
               <a:graphicFrameLocks xmlns:a="http://schemas.openxmlformats.org/drawingml/2006/main" noChangeAspect="1"/>
             </wp:cNvGraphicFramePr>
@@ -3383,119 +3511,6 @@
                   <pic:spPr>
                     <a:xfrm>
                       <a:off x="0" y="0"/>
-                      <a:ext cx="4376435" cy="3245388"/>
-                    </a:xfrm>
-                    <a:prstGeom prst="rect">
-                      <a:avLst/>
-                    </a:prstGeom>
-                  </pic:spPr>
-                </pic:pic>
-              </a:graphicData>
-            </a:graphic>
-          </wp:inline>
-        </w:drawing>
-      </w:r>
-    </w:p>
-    <w:p>
-      <w:pPr>
-        <w:rPr>
-          <w:b/>
-        </w:rPr>
-      </w:pPr>
-      <w:r>
-        <w:rPr>
-          <w:b/>
-        </w:rPr>
-        <w:t xml:space="preserve">Figure </w:t>
-      </w:r>
-      <w:r>
-        <w:rPr>
-          <w:b/>
-        </w:rPr>
-        <w:t>14. Demo6</w:t>
-      </w:r>
-      <w:r>
-        <w:rPr>
-          <w:b/>
-        </w:rPr>
-        <w:t xml:space="preserve"> results.</w:t>
-      </w:r>
-    </w:p>
-    <w:p/>
-    <w:p>
-      <w:r>
-        <w:t xml:space="preserve">The demo7 example also invoked </w:t>
-      </w:r>
-      <w:r>
-        <w:t>Step 5,</w:t>
-      </w:r>
-      <w:r>
-        <w:rPr>
-          <w:b/>
-        </w:rPr>
-        <w:t xml:space="preserve"> </w:t>
-      </w:r>
-      <w:r>
-        <w:t xml:space="preserve">but </w:t>
-      </w:r>
-      <w:r>
-        <w:t xml:space="preserve">the </w:t>
-      </w:r>
-      <w:r>
-        <w:t>‘</w:t>
-      </w:r>
-      <w:r>
-        <w:t>exclude nonhabitat from core size calcs</w:t>
-      </w:r>
-      <w:r>
-        <w:t>’</w:t>
-      </w:r>
-      <w:r>
-        <w:t xml:space="preserve"> option was enabled.  This means that </w:t>
-      </w:r>
-      <w:r>
-        <w:t xml:space="preserve">pixels that fell below the per-pixel minimum habitat value </w:t>
-      </w:r>
-      <w:r>
-        <w:t xml:space="preserve">were not included </w:t>
-      </w:r>
-      <w:r>
-        <w:t>in area counts (note that these are still retained in cores, however).  This resulted in one core area being eliminated because it didn’t have enough high quality pixels.</w:t>
-      </w:r>
-    </w:p>
-    <w:p/>
-    <w:p>
-      <w:pPr>
-        <w:jc w:val="center"/>
-      </w:pPr>
-      <w:r>
-        <w:rPr>
-          <w:noProof/>
-        </w:rPr>
-        <w:drawing>
-          <wp:inline distT="0" distB="0" distL="0" distR="0" wp14:anchorId="4647E6ED" wp14:editId="07BAFD63">
-            <wp:extent cx="4315968" cy="3200549"/>
-            <wp:effectExtent l="0" t="0" r="8890" b="0"/>
-            <wp:docPr id="9" name="Picture 9"/>
-            <wp:cNvGraphicFramePr>
-              <a:graphicFrameLocks xmlns:a="http://schemas.openxmlformats.org/drawingml/2006/main" noChangeAspect="1"/>
-            </wp:cNvGraphicFramePr>
-            <a:graphic xmlns:a="http://schemas.openxmlformats.org/drawingml/2006/main">
-              <a:graphicData uri="http://schemas.openxmlformats.org/drawingml/2006/picture">
-                <pic:pic xmlns:pic="http://schemas.openxmlformats.org/drawingml/2006/picture">
-                  <pic:nvPicPr>
-                    <pic:cNvPr id="0" name=""/>
-                    <pic:cNvPicPr/>
-                  </pic:nvPicPr>
-                  <pic:blipFill>
-                    <a:blip r:embed="rId27"/>
-                    <a:stretch>
-                      <a:fillRect/>
-                    </a:stretch>
-                  </pic:blipFill>
-                  <pic:spPr>
-                    <a:xfrm>
-                      <a:off x="0" y="0"/>
                       <a:ext cx="4322213" cy="3205180"/>
                     </a:xfrm>
                     <a:prstGeom prst="rect">
@@ -3659,7 +3674,7 @@
       <w:r>
         <w:t>Please email Brad McRae (</w:t>
       </w:r>
-      <w:hyperlink r:id="rId28" w:history="1">
+      <w:hyperlink r:id="rId27" w:history="1">
         <w:r>
           <w:rPr>
             <w:rStyle w:val="Hyperlink"/>
@@ -3712,7 +3727,7 @@
       <w:r>
         <w:t xml:space="preserve"> </w:t>
       </w:r>
-      <w:hyperlink r:id="rId29" w:history="1">
+      <w:hyperlink r:id="rId28" w:history="1">
         <w:r>
           <w:rPr>
             <w:rStyle w:val="Hyperlink"/>
@@ -3741,7 +3756,7 @@
       <w:r>
         <w:t xml:space="preserve"> Washington Departments of Fish and Wildlife, and Transportation, Olympia, WA. Available at: </w:t>
       </w:r>
-      <w:hyperlink r:id="rId30" w:history="1">
+      <w:hyperlink r:id="rId29" w:history="1">
         <w:r>
           <w:rPr>
             <w:rStyle w:val="Hyperlink"/>
@@ -3758,7 +3773,7 @@
       <w:r>
         <w:t xml:space="preserve">You can also find similar tools and modeling guidance on the </w:t>
       </w:r>
-      <w:hyperlink r:id="rId31" w:history="1">
+      <w:hyperlink r:id="rId30" w:history="1">
         <w:r>
           <w:rPr>
             <w:rStyle w:val="Hyperlink"/>
@@ -5090,7 +5105,7 @@
 </file>
 
 <file path=customXml/itemProps1.xml><?xml version="1.0" encoding="utf-8"?>
-<ds:datastoreItem xmlns:ds="http://schemas.openxmlformats.org/officeDocument/2006/customXml" ds:itemID="{255757E3-FE97-46F4-B9BC-88E5E7A3D8FE}">
+<ds:datastoreItem xmlns:ds="http://schemas.openxmlformats.org/officeDocument/2006/customXml" ds:itemID="{B4BA4395-9FE4-40D3-8B9F-A7B915B5A88B}">
   <ds:schemaRefs>
     <ds:schemaRef ds:uri="http://schemas.openxmlformats.org/officeDocument/2006/bibliography"/>
   </ds:schemaRefs>

</xml_diff>

<commit_message>
Minor updates, user guide
Updates to user guides, minor changes to folder creation in scripts.
</commit_message>
<xml_diff>
--- a/Gnarly_Landscape_Utilities/Gnarly Core Mapper User Guide.docx
+++ b/Gnarly_Landscape_Utilities/Gnarly Core Mapper User Guide.docx
@@ -37,164 +37,169 @@
         </w:rPr>
         <w:t xml:space="preserve">Core Mapper </w:t>
       </w:r>
+    </w:p>
+    <w:p>
+      <w:pPr>
+        <w:spacing w:beforeLines="1" w:before="2" w:afterLines="1" w:after="2"/>
+        <w:jc w:val="center"/>
+        <w:rPr>
+          <w:b/>
+        </w:rPr>
+      </w:pPr>
+      <w:r>
+        <w:rPr>
+          <w:b/>
+        </w:rPr>
+        <w:t>User Guide</w:t>
+      </w:r>
+    </w:p>
+    <w:p>
+      <w:pPr>
+        <w:spacing w:beforeLines="1" w:before="2" w:afterLines="1" w:after="2"/>
+        <w:jc w:val="center"/>
+        <w:rPr>
+          <w:i/>
+        </w:rPr>
+      </w:pPr>
+      <w:r>
+        <w:rPr>
+          <w:i/>
+        </w:rPr>
+        <w:t xml:space="preserve">Version </w:t>
+      </w:r>
+      <w:r>
+        <w:rPr>
+          <w:i/>
+        </w:rPr>
+        <w:t>0.</w:t>
+      </w:r>
+      <w:r>
+        <w:rPr>
+          <w:i/>
+        </w:rPr>
+        <w:t xml:space="preserve">1.0—Updated </w:t>
+      </w:r>
+      <w:r>
+        <w:rPr>
+          <w:i/>
+        </w:rPr>
+        <w:t>June 2015</w:t>
+      </w:r>
+    </w:p>
+    <w:p>
+      <w:pPr>
+        <w:spacing w:beforeLines="1" w:before="2" w:afterLines="1" w:after="2"/>
+        <w:jc w:val="center"/>
+      </w:pPr>
+    </w:p>
+    <w:p>
+      <w:pPr>
+        <w:spacing w:beforeLines="1" w:before="2" w:afterLines="1" w:after="2"/>
+        <w:jc w:val="center"/>
+      </w:pPr>
+      <w:r>
+        <w:t xml:space="preserve">Andrew </w:t>
+      </w:r>
+      <w:r>
+        <w:t xml:space="preserve">J. </w:t>
+      </w:r>
+      <w:r>
+        <w:t>Shirk</w:t>
+      </w:r>
+      <w:r>
+        <w:rPr>
+          <w:vertAlign w:val="superscript"/>
+        </w:rPr>
+        <w:t>1</w:t>
+      </w:r>
+      <w:r>
+        <w:t xml:space="preserve"> and</w:t>
+      </w:r>
+      <w:r>
+        <w:t xml:space="preserve"> </w:t>
+      </w:r>
+      <w:r>
+        <w:t xml:space="preserve">Brad </w:t>
+      </w:r>
+      <w:r>
+        <w:t xml:space="preserve">H. </w:t>
+      </w:r>
+      <w:r>
+        <w:t>McRae</w:t>
+      </w:r>
+      <w:r>
+        <w:rPr>
+          <w:vertAlign w:val="superscript"/>
+        </w:rPr>
+        <w:t>2</w:t>
+      </w:r>
+    </w:p>
+    <w:p>
+      <w:pPr>
+        <w:spacing w:beforeLines="1" w:before="2" w:afterLines="1" w:after="2"/>
+        <w:jc w:val="center"/>
+      </w:pPr>
+      <w:r>
+        <w:rPr>
+          <w:vertAlign w:val="superscript"/>
+        </w:rPr>
+        <w:t>1</w:t>
+      </w:r>
+      <w:r>
+        <w:t>The University of Washington Climate Impacts Group</w:t>
+      </w:r>
+    </w:p>
+    <w:p>
+      <w:pPr>
+        <w:spacing w:beforeLines="1" w:before="2" w:afterLines="1" w:after="2"/>
+        <w:jc w:val="center"/>
+      </w:pPr>
+      <w:r>
+        <w:rPr>
+          <w:vertAlign w:val="superscript"/>
+        </w:rPr>
+        <w:t>2</w:t>
+      </w:r>
+      <w:r>
+        <w:t xml:space="preserve">The Nature Conservancy </w:t>
+      </w:r>
+    </w:p>
+    <w:p/>
+    <w:p>
+      <w:pPr>
+        <w:spacing w:beforeLines="1" w:before="2" w:afterLines="1" w:after="2"/>
+        <w:rPr>
+          <w:b/>
+        </w:rPr>
+      </w:pPr>
+    </w:p>
+    <w:p>
+      <w:pPr>
+        <w:spacing w:beforeLines="1" w:before="2" w:afterLines="1" w:after="2"/>
+        <w:rPr>
+          <w:b/>
+        </w:rPr>
+      </w:pPr>
       <w:bookmarkStart w:id="0" w:name="_GoBack"/>
       <w:bookmarkEnd w:id="0"/>
+      <w:r>
+        <w:rPr>
+          <w:b/>
+        </w:rPr>
+        <w:t>Preferred citation:</w:t>
+      </w:r>
     </w:p>
     <w:p>
       <w:pPr>
         <w:spacing w:beforeLines="1" w:before="2" w:afterLines="1" w:after="2"/>
-        <w:jc w:val="center"/>
-        <w:rPr>
-          <w:b/>
-        </w:rPr>
-      </w:pPr>
-      <w:r>
-        <w:rPr>
-          <w:b/>
-        </w:rPr>
-        <w:t>User Guide</w:t>
-      </w:r>
-    </w:p>
-    <w:p>
-      <w:pPr>
-        <w:spacing w:beforeLines="1" w:before="2" w:afterLines="1" w:after="2"/>
-        <w:jc w:val="center"/>
-        <w:rPr>
-          <w:i/>
-        </w:rPr>
-      </w:pPr>
-      <w:r>
-        <w:rPr>
-          <w:i/>
-        </w:rPr>
-        <w:t xml:space="preserve">Version </w:t>
-      </w:r>
-      <w:r>
-        <w:rPr>
-          <w:i/>
-        </w:rPr>
-        <w:t>0.</w:t>
-      </w:r>
-      <w:r>
-        <w:rPr>
-          <w:i/>
-        </w:rPr>
-        <w:t xml:space="preserve">1.0—Updated </w:t>
-      </w:r>
-      <w:r>
-        <w:rPr>
-          <w:i/>
-        </w:rPr>
-        <w:t>March 2014</w:t>
-      </w:r>
-    </w:p>
-    <w:p>
-      <w:pPr>
-        <w:spacing w:beforeLines="1" w:before="2" w:afterLines="1" w:after="2"/>
-        <w:jc w:val="center"/>
-      </w:pPr>
-    </w:p>
-    <w:p>
-      <w:pPr>
-        <w:spacing w:beforeLines="1" w:before="2" w:afterLines="1" w:after="2"/>
-        <w:jc w:val="center"/>
-      </w:pPr>
-      <w:r>
-        <w:t xml:space="preserve">Andrew </w:t>
-      </w:r>
-      <w:r>
-        <w:t xml:space="preserve">J. </w:t>
-      </w:r>
-      <w:r>
-        <w:t>Shirk</w:t>
-      </w:r>
-      <w:r>
-        <w:rPr>
-          <w:vertAlign w:val="superscript"/>
-        </w:rPr>
-        <w:t>1</w:t>
-      </w:r>
-      <w:r>
-        <w:t xml:space="preserve"> and</w:t>
-      </w:r>
-      <w:r>
-        <w:t xml:space="preserve"> </w:t>
-      </w:r>
-      <w:r>
-        <w:t xml:space="preserve">Brad </w:t>
-      </w:r>
-      <w:r>
-        <w:t xml:space="preserve">H. </w:t>
-      </w:r>
-      <w:r>
-        <w:t>McRae</w:t>
-      </w:r>
-      <w:r>
-        <w:rPr>
-          <w:vertAlign w:val="superscript"/>
-        </w:rPr>
-        <w:t>2</w:t>
-      </w:r>
-    </w:p>
-    <w:p>
-      <w:pPr>
-        <w:spacing w:beforeLines="1" w:before="2" w:afterLines="1" w:after="2"/>
-        <w:jc w:val="center"/>
-      </w:pPr>
-      <w:r>
-        <w:rPr>
-          <w:vertAlign w:val="superscript"/>
-        </w:rPr>
-        <w:t>1</w:t>
-      </w:r>
-      <w:r>
-        <w:t>The University of Washington Climate Impacts Group</w:t>
-      </w:r>
-    </w:p>
-    <w:p>
-      <w:pPr>
-        <w:spacing w:beforeLines="1" w:before="2" w:afterLines="1" w:after="2"/>
-        <w:jc w:val="center"/>
-      </w:pPr>
-      <w:r>
-        <w:rPr>
-          <w:vertAlign w:val="superscript"/>
-        </w:rPr>
-        <w:t>2</w:t>
-      </w:r>
-      <w:r>
-        <w:t xml:space="preserve">The Nature Conservancy </w:t>
-      </w:r>
-    </w:p>
-    <w:p/>
-    <w:p>
-      <w:pPr>
-        <w:spacing w:beforeLines="1" w:before="2" w:afterLines="1" w:after="2"/>
-        <w:rPr>
-          <w:b/>
-        </w:rPr>
-      </w:pPr>
-    </w:p>
-    <w:p>
-      <w:pPr>
-        <w:spacing w:beforeLines="1" w:before="2" w:afterLines="1" w:after="2"/>
-        <w:rPr>
-          <w:b/>
-        </w:rPr>
-      </w:pPr>
-      <w:r>
-        <w:rPr>
-          <w:b/>
-        </w:rPr>
-        <w:t>Preferred Citation</w:t>
-      </w:r>
-    </w:p>
-    <w:p>
-      <w:pPr>
-        <w:spacing w:beforeLines="1" w:before="2" w:afterLines="1" w:after="2"/>
-      </w:pPr>
-      <w:r>
-        <w:t xml:space="preserve">Shirk, A.J., </w:t>
+      </w:pPr>
+      <w:proofErr w:type="gramStart"/>
+      <w:r>
+        <w:t>Shirk,</w:t>
+      </w:r>
+      <w:proofErr w:type="gramEnd"/>
+      <w:r>
+        <w:t xml:space="preserve"> A.J., </w:t>
       </w:r>
       <w:r>
         <w:t xml:space="preserve">and </w:t>
@@ -209,7 +214,15 @@
         <w:t>Gnarly Landscape Utilities: Core Mapper User Guide</w:t>
       </w:r>
       <w:r>
-        <w:t xml:space="preserve">. The Nature Conservancy, Seattle WA. Available at: </w:t>
+        <w:t xml:space="preserve">. </w:t>
+      </w:r>
+      <w:proofErr w:type="gramStart"/>
+      <w:r>
+        <w:t>The Nature Conservancy, Seattle WA.</w:t>
+      </w:r>
+      <w:proofErr w:type="gramEnd"/>
+      <w:r>
+        <w:t xml:space="preserve"> Available at: </w:t>
       </w:r>
       <w:r>
         <w:t>http://www.circuitscape.org/</w:t>
@@ -648,73 +661,45 @@
     </w:p>
     <w:p/>
     <w:p>
-      <w:r>
-        <w:t>Core Mapper requires the P</w:t>
-      </w:r>
-      <w:r>
-        <w:t xml:space="preserve">ython package </w:t>
+      <w:pPr>
+        <w:spacing w:beforeLines="1" w:before="2" w:afterLines="1" w:after="2"/>
+      </w:pPr>
+      <w:r>
+        <w:t>This tool</w:t>
+      </w:r>
+      <w:r>
+        <w:t xml:space="preserve"> requires the Python package </w:t>
       </w:r>
       <w:proofErr w:type="spellStart"/>
+      <w:proofErr w:type="gramStart"/>
       <w:r>
         <w:t>openpyxl</w:t>
       </w:r>
       <w:proofErr w:type="spellEnd"/>
       <w:r>
-        <w:t xml:space="preserve"> </w:t>
-      </w:r>
-      <w:r>
-        <w:t>. W</w:t>
-      </w:r>
-      <w:r>
-        <w:t>e have included a compatible version in the</w:t>
-      </w:r>
-      <w:r>
-        <w:t xml:space="preserve"> </w:t>
-      </w:r>
-      <w:r>
-        <w:t>‘</w:t>
-      </w:r>
-      <w:r>
-        <w:t>Toolboxes</w:t>
-      </w:r>
-      <w:r>
-        <w:t>’</w:t>
-      </w:r>
-      <w:r>
-        <w:t xml:space="preserve"> subfolder of the Gnarly Landscape Utilities </w:t>
-      </w:r>
-      <w:r>
-        <w:t xml:space="preserve">install directory. If you use the included version, make sure you keep it in the </w:t>
-      </w:r>
-      <w:r>
-        <w:t>‘</w:t>
+        <w:t xml:space="preserve"> .</w:t>
+      </w:r>
+      <w:proofErr w:type="gramEnd"/>
+      <w:r>
+        <w:t xml:space="preserve"> We have included a </w:t>
+      </w:r>
+      <w:r>
+        <w:t xml:space="preserve">custom </w:t>
+      </w:r>
+      <w:r>
+        <w:t>version in the ‘</w:t>
       </w:r>
       <w:r>
         <w:t>toolbox\scripts</w:t>
       </w:r>
       <w:r>
-        <w:t xml:space="preserve">’ </w:t>
-      </w:r>
-      <w:r>
-        <w:t xml:space="preserve">directory </w:t>
-      </w:r>
-      <w:r>
-        <w:t xml:space="preserve">that it came in </w:t>
-      </w:r>
-      <w:r>
-        <w:t>(that’s w</w:t>
-      </w:r>
-      <w:r>
-        <w:t>h</w:t>
-      </w:r>
-      <w:r>
-        <w:t>ere the toolbox expects to find it if it isn’t in the site-packages</w:t>
-      </w:r>
-      <w:r>
-        <w:t xml:space="preserve"> folder).</w:t>
-      </w:r>
-      <w:r>
-        <w:t xml:space="preserve"> You can also install it (available </w:t>
+        <w:t xml:space="preserve">’ subfolder of the Gnarly Landscape Utilities install directory. </w:t>
+      </w:r>
+      <w:r>
+        <w:t xml:space="preserve">Please </w:t>
+      </w:r>
+      <w:r>
+        <w:t xml:space="preserve">make sure you keep it in the same directory as the Gnarly Landscape Utilities toolbox (that’s where the toolbox expects to find it if it isn’t in the site-packages folder). You can also install it (available </w:t>
       </w:r>
       <w:hyperlink r:id="rId9" w:history="1">
         <w:r>
@@ -725,7 +710,10 @@
         </w:r>
       </w:hyperlink>
       <w:r>
-        <w:t xml:space="preserve">) in the site-packages folder of your ArcGIS Python directory. </w:t>
+        <w:t>) in the site-packages folder of your ArcGIS Python directory</w:t>
+      </w:r>
+      <w:r>
+        <w:t>.</w:t>
       </w:r>
     </w:p>
     <w:p/>
@@ -1285,8 +1273,13 @@
         <w:t xml:space="preserve">this value represents the </w:t>
       </w:r>
       <w:r>
-        <w:t xml:space="preserve">search radius for average habitat value calculations, often corresponding to the home range size of the species of interest (in which case it would be calculated as </w:t>
-      </w:r>
+        <w:t xml:space="preserve">search radius for average habitat value calculations, often corresponding to the home range size of the species of interest (in which case it would be calculated </w:t>
+      </w:r>
+      <w:proofErr w:type="gramStart"/>
+      <w:r>
+        <w:t xml:space="preserve">as </w:t>
+      </w:r>
+      <w:proofErr w:type="gramEnd"/>
       <w:r>
         <w:rPr>
           <w:position w:val="-8"/>
@@ -1314,7 +1307,7 @@
           <v:shape id="_x0000_i1025" type="#_x0000_t75" style="width:50.1pt;height:17.85pt" o:ole="">
             <v:imagedata r:id="rId10" o:title=""/>
           </v:shape>
-          <o:OLEObject Type="Embed" ProgID="Equation.3" ShapeID="_x0000_i1025" DrawAspect="Content" ObjectID="_1455360911" r:id="rId11"/>
+          <o:OLEObject Type="Embed" ProgID="Equation.3" ShapeID="_x0000_i1025" DrawAspect="Content" ObjectID="_1494905568" r:id="rId11"/>
         </w:object>
       </w:r>
       <w:r>
@@ -1464,7 +1457,15 @@
         <w:t xml:space="preserve">his value is used to reclassify </w:t>
       </w:r>
       <w:r>
-        <w:t xml:space="preserve">the habitat raster into a binary core habitat map. Only grid cells meeting the ‘minimum average home range habitat value’ requirement above will be evaluated. For those cells meeting this criteria, any </w:t>
+        <w:t xml:space="preserve">the habitat raster into a binary core habitat map. Only grid cells meeting the ‘minimum average home range habitat value’ requirement above will be evaluated. For those cells meeting </w:t>
+      </w:r>
+      <w:proofErr w:type="gramStart"/>
+      <w:r>
+        <w:t>this criteria</w:t>
+      </w:r>
+      <w:proofErr w:type="gramEnd"/>
+      <w:r>
+        <w:t xml:space="preserve">, any </w:t>
       </w:r>
       <w:r>
         <w:t xml:space="preserve">pixel with a </w:t>
@@ -1690,7 +1691,15 @@
     </w:p>
     <w:p>
       <w:r>
-        <w:t xml:space="preserve">To start this tutorial open the CoreMapper_demo.mxd ArcMap document in the </w:t>
+        <w:t xml:space="preserve">To start </w:t>
+      </w:r>
+      <w:proofErr w:type="gramStart"/>
+      <w:r>
+        <w:t>this tutorial open</w:t>
+      </w:r>
+      <w:proofErr w:type="gramEnd"/>
+      <w:r>
+        <w:t xml:space="preserve"> the CoreMapper_demo.mxd ArcMap document in the </w:t>
       </w:r>
       <w:r>
         <w:t>‘</w:t>
@@ -1770,12 +1779,28 @@
           <w:b/>
         </w:rPr>
       </w:pPr>
-      <w:r>
-        <w:rPr>
-          <w:b/>
-        </w:rPr>
-        <w:t>Figure 1. Habitat raster.</w:t>
-      </w:r>
+      <w:proofErr w:type="gramStart"/>
+      <w:r>
+        <w:rPr>
+          <w:b/>
+        </w:rPr>
+        <w:t>Figure 1.</w:t>
+      </w:r>
+      <w:proofErr w:type="gramEnd"/>
+      <w:r>
+        <w:rPr>
+          <w:b/>
+        </w:rPr>
+        <w:t xml:space="preserve"> </w:t>
+      </w:r>
+      <w:proofErr w:type="gramStart"/>
+      <w:r>
+        <w:rPr>
+          <w:b/>
+        </w:rPr>
+        <w:t>Habitat raster.</w:t>
+      </w:r>
+      <w:proofErr w:type="gramEnd"/>
     </w:p>
     <w:p/>
     <w:p>
@@ -1890,11 +1915,19 @@
           <w:b/>
         </w:rPr>
       </w:pPr>
-      <w:r>
-        <w:rPr>
-          <w:b/>
-        </w:rPr>
-        <w:t>Figure 2. Demo Excel spreadsheet.</w:t>
+      <w:proofErr w:type="gramStart"/>
+      <w:r>
+        <w:rPr>
+          <w:b/>
+        </w:rPr>
+        <w:t>Figure 2.</w:t>
+      </w:r>
+      <w:proofErr w:type="gramEnd"/>
+      <w:r>
+        <w:rPr>
+          <w:b/>
+        </w:rPr>
+        <w:t xml:space="preserve"> Demo Excel spreadsheet.</w:t>
       </w:r>
     </w:p>
     <w:p/>
@@ -1987,6 +2020,7 @@
       <w:r>
         <w:t xml:space="preserve"> </w:t>
       </w:r>
+      <w:proofErr w:type="gramStart"/>
       <w:r>
         <w:t>Gnarly\</w:t>
       </w:r>
@@ -1997,7 +2031,11 @@
         <w:t>’</w:t>
       </w:r>
       <w:r>
-        <w:t xml:space="preserve">). These are the cores based on the parameters from the first row of the spreadsheet. </w:t>
+        <w:t>).</w:t>
+      </w:r>
+      <w:proofErr w:type="gramEnd"/>
+      <w:r>
+        <w:t xml:space="preserve"> These are the cores based on the parameters from the first row of the spreadsheet. </w:t>
       </w:r>
     </w:p>
     <w:p/>
@@ -2052,11 +2090,19 @@
           <w:b/>
         </w:rPr>
       </w:pPr>
-      <w:r>
-        <w:rPr>
-          <w:b/>
-        </w:rPr>
-        <w:t>Figure 3. Results from Demo1 run.</w:t>
+      <w:proofErr w:type="gramStart"/>
+      <w:r>
+        <w:rPr>
+          <w:b/>
+        </w:rPr>
+        <w:t>Figure 3.</w:t>
+      </w:r>
+      <w:proofErr w:type="gramEnd"/>
+      <w:r>
+        <w:rPr>
+          <w:b/>
+        </w:rPr>
+        <w:t xml:space="preserve"> Results from Demo1 run.</w:t>
       </w:r>
     </w:p>
     <w:p/>
@@ -2073,8 +2119,13 @@
       <w:r>
         <w:t xml:space="preserve">This process </w:t>
       </w:r>
-      <w:r>
-        <w:t>occurs over</w:t>
+      <w:proofErr w:type="gramStart"/>
+      <w:r>
+        <w:t>occurs</w:t>
+      </w:r>
+      <w:proofErr w:type="gramEnd"/>
+      <w:r>
+        <w:t xml:space="preserve"> over</w:t>
       </w:r>
       <w:r>
         <w:t xml:space="preserve"> </w:t>
@@ -2188,11 +2239,19 @@
           <w:b/>
         </w:rPr>
       </w:pPr>
-      <w:r>
-        <w:rPr>
-          <w:b/>
-        </w:rPr>
-        <w:t>Figure 4. Average habitat values in 500-m moving window.</w:t>
+      <w:proofErr w:type="gramStart"/>
+      <w:r>
+        <w:rPr>
+          <w:b/>
+        </w:rPr>
+        <w:t>Figure 4.</w:t>
+      </w:r>
+      <w:proofErr w:type="gramEnd"/>
+      <w:r>
+        <w:rPr>
+          <w:b/>
+        </w:rPr>
+        <w:t xml:space="preserve"> Average habitat values in 500-m moving window.</w:t>
       </w:r>
     </w:p>
     <w:p/>
@@ -2241,7 +2300,15 @@
     <w:p/>
     <w:p>
       <w:r>
-        <w:t xml:space="preserve">We suggest defining the moving window radius based on a circle with an area approximating the home range for the species being studied. Defining the moving window this way means the result of STEP 2 can be interpreted as portions of the landscape where the abundance and quality of habitat within an animal’s home range habitat is sufficient to meet its needs. The higher the threshold, the smaller the area that is ‘in play’ to become cores. </w:t>
+        <w:t xml:space="preserve">We suggest defining the moving window radius based on a circle with an area approximating the home range for the species being studied. Defining the moving window this way means the result of STEP 2 can be interpreted as portions of the landscape where the abundance and quality of habitat within an animal’s home range habitat is sufficient to meet its needs. </w:t>
+      </w:r>
+      <w:proofErr w:type="gramStart"/>
+      <w:r>
+        <w:t>The higher the threshold, the smaller the area that is ‘in play’ to become cores.</w:t>
+      </w:r>
+      <w:proofErr w:type="gramEnd"/>
+      <w:r>
+        <w:t xml:space="preserve"> </w:t>
       </w:r>
     </w:p>
     <w:p/>
@@ -2385,12 +2452,28 @@
           <w:b/>
         </w:rPr>
       </w:pPr>
-      <w:r>
-        <w:rPr>
-          <w:b/>
-        </w:rPr>
-        <w:t>Figure 5. Binary habitat raster following step 3.</w:t>
-      </w:r>
+      <w:proofErr w:type="gramStart"/>
+      <w:r>
+        <w:rPr>
+          <w:b/>
+        </w:rPr>
+        <w:t>Figure 5.</w:t>
+      </w:r>
+      <w:proofErr w:type="gramEnd"/>
+      <w:r>
+        <w:rPr>
+          <w:b/>
+        </w:rPr>
+        <w:t xml:space="preserve"> </w:t>
+      </w:r>
+      <w:proofErr w:type="gramStart"/>
+      <w:r>
+        <w:rPr>
+          <w:b/>
+        </w:rPr>
+        <w:t>Binary habitat raster following step 3.</w:t>
+      </w:r>
+      <w:proofErr w:type="gramEnd"/>
     </w:p>
     <w:p/>
     <w:p>
@@ -2589,12 +2672,28 @@
           <w:b/>
         </w:rPr>
       </w:pPr>
-      <w:r>
-        <w:rPr>
-          <w:b/>
-        </w:rPr>
-        <w:t>Figure 6. CWD-expanded habitat raster.</w:t>
-      </w:r>
+      <w:proofErr w:type="gramStart"/>
+      <w:r>
+        <w:rPr>
+          <w:b/>
+        </w:rPr>
+        <w:t>Figure 6.</w:t>
+      </w:r>
+      <w:proofErr w:type="gramEnd"/>
+      <w:r>
+        <w:rPr>
+          <w:b/>
+        </w:rPr>
+        <w:t xml:space="preserve"> </w:t>
+      </w:r>
+      <w:proofErr w:type="gramStart"/>
+      <w:r>
+        <w:rPr>
+          <w:b/>
+        </w:rPr>
+        <w:t>CWD-expanded habitat raster.</w:t>
+      </w:r>
+      <w:proofErr w:type="gramEnd"/>
     </w:p>
     <w:p/>
     <w:p>
@@ -2690,6 +2789,7 @@
       </w:r>
     </w:p>
     <w:p>
+      <w:proofErr w:type="gramStart"/>
       <w:r>
         <w:rPr>
           <w:b/>
@@ -2700,7 +2800,14 @@
         <w:rPr>
           <w:b/>
         </w:rPr>
-        <w:t xml:space="preserve"> 7. New b</w:t>
+        <w:t xml:space="preserve"> 7.</w:t>
+      </w:r>
+      <w:proofErr w:type="gramEnd"/>
+      <w:r>
+        <w:rPr>
+          <w:b/>
+        </w:rPr>
+        <w:t xml:space="preserve"> New b</w:t>
       </w:r>
       <w:r>
         <w:rPr>
@@ -2718,26 +2825,42 @@
         <w:t xml:space="preserve">Notice how the preliminary cores after STEP </w:t>
       </w:r>
       <w:r>
-        <w:t>3 have merged together into fewer and slightly larger cores, rather than many small cores separated by short distances.</w:t>
-      </w:r>
-    </w:p>
-    <w:p>
-      <w:pPr>
-        <w:rPr>
-          <w:b/>
-        </w:rPr>
-      </w:pPr>
-    </w:p>
-    <w:p>
-      <w:pPr>
-        <w:rPr>
-          <w:b/>
-        </w:rPr>
-      </w:pPr>
-      <w:r>
-        <w:rPr>
-          <w:b/>
-        </w:rPr>
+        <w:t xml:space="preserve">3 </w:t>
+      </w:r>
+      <w:proofErr w:type="gramStart"/>
+      <w:r>
+        <w:t>have</w:t>
+      </w:r>
+      <w:proofErr w:type="gramEnd"/>
+      <w:r>
+        <w:t xml:space="preserve"> merged together into fewer and slightly larger cores, rather than many small cores separated by short distances.</w:t>
+      </w:r>
+    </w:p>
+    <w:p>
+      <w:pPr>
+        <w:rPr>
+          <w:b/>
+        </w:rPr>
+      </w:pPr>
+    </w:p>
+    <w:p>
+      <w:pPr>
+        <w:rPr>
+          <w:b/>
+        </w:rPr>
+      </w:pPr>
+    </w:p>
+    <w:p>
+      <w:pPr>
+        <w:rPr>
+          <w:b/>
+        </w:rPr>
+      </w:pPr>
+      <w:r>
+        <w:rPr>
+          <w:b/>
+        </w:rPr>
+        <w:lastRenderedPageBreak/>
         <w:t xml:space="preserve">STEP </w:t>
       </w:r>
       <w:r>
@@ -2755,7 +2878,6 @@
     </w:p>
     <w:p>
       <w:r>
-        <w:lastRenderedPageBreak/>
         <w:t xml:space="preserve">We’ll skip step 5 for now, since </w:t>
       </w:r>
       <w:r>
@@ -2876,11 +2998,19 @@
       </w:r>
     </w:p>
     <w:p>
-      <w:r>
-        <w:rPr>
-          <w:b/>
-        </w:rPr>
-        <w:t>Figure 8. Demo1 results on top of preliminary cores.</w:t>
+      <w:proofErr w:type="gramStart"/>
+      <w:r>
+        <w:rPr>
+          <w:b/>
+        </w:rPr>
+        <w:t>Figure 8.</w:t>
+      </w:r>
+      <w:proofErr w:type="gramEnd"/>
+      <w:r>
+        <w:rPr>
+          <w:b/>
+        </w:rPr>
+        <w:t xml:space="preserve"> Demo1 results on top of preliminary cores.</w:t>
       </w:r>
       <w:r>
         <w:t xml:space="preserve"> </w:t>
@@ -2985,11 +3115,19 @@
           <w:b/>
         </w:rPr>
       </w:pPr>
-      <w:r>
-        <w:rPr>
-          <w:b/>
-        </w:rPr>
-        <w:t>Figure 9. Mean habitat value per core in Demo1 run.</w:t>
+      <w:proofErr w:type="gramStart"/>
+      <w:r>
+        <w:rPr>
+          <w:b/>
+        </w:rPr>
+        <w:t>Figure 9.</w:t>
+      </w:r>
+      <w:proofErr w:type="gramEnd"/>
+      <w:r>
+        <w:rPr>
+          <w:b/>
+        </w:rPr>
+        <w:t xml:space="preserve"> Mean habitat value per core in Demo1 run.</w:t>
       </w:r>
     </w:p>
     <w:p>
@@ -3076,6 +3214,7 @@
           <w:b/>
         </w:rPr>
       </w:pPr>
+      <w:proofErr w:type="gramStart"/>
       <w:r>
         <w:rPr>
           <w:b/>
@@ -3086,7 +3225,21 @@
         <w:rPr>
           <w:b/>
         </w:rPr>
-        <w:t>10. Demo</w:t>
+        <w:t>10.</w:t>
+      </w:r>
+      <w:proofErr w:type="gramEnd"/>
+      <w:r>
+        <w:rPr>
+          <w:b/>
+        </w:rPr>
+        <w:t xml:space="preserve"> </w:t>
+      </w:r>
+      <w:proofErr w:type="gramStart"/>
+      <w:r>
+        <w:rPr>
+          <w:b/>
+        </w:rPr>
+        <w:t>Demo</w:t>
       </w:r>
       <w:r>
         <w:rPr>
@@ -3094,8 +3247,15 @@
         </w:rPr>
         <w:t>2 results.</w:t>
       </w:r>
-    </w:p>
-    <w:p/>
+      <w:proofErr w:type="gramEnd"/>
+    </w:p>
+    <w:p>
+      <w:pPr>
+        <w:rPr>
+          <w:b/>
+        </w:rPr>
+      </w:pPr>
+    </w:p>
     <w:p>
       <w:r>
         <w:lastRenderedPageBreak/>
@@ -3121,8 +3281,8 @@
         </w:rPr>
         <w:drawing>
           <wp:inline distT="0" distB="0" distL="0" distR="0" wp14:anchorId="0071637B" wp14:editId="19020B3A">
-            <wp:extent cx="4516087" cy="3200400"/>
-            <wp:effectExtent l="0" t="0" r="0" b="0"/>
+            <wp:extent cx="4356090" cy="3087015"/>
+            <wp:effectExtent l="0" t="0" r="6985" b="0"/>
             <wp:docPr id="21" name="Picture 21"/>
             <wp:cNvGraphicFramePr>
               <a:graphicFrameLocks xmlns:a="http://schemas.openxmlformats.org/drawingml/2006/main" noChangeAspect="1"/>
@@ -3143,7 +3303,7 @@
                   <pic:spPr>
                     <a:xfrm>
                       <a:off x="0" y="0"/>
-                      <a:ext cx="4516087" cy="3200400"/>
+                      <a:ext cx="4356090" cy="3087015"/>
                     </a:xfrm>
                     <a:prstGeom prst="rect">
                       <a:avLst/>
@@ -3162,12 +3322,28 @@
           <w:b/>
         </w:rPr>
       </w:pPr>
-      <w:r>
-        <w:rPr>
-          <w:b/>
-        </w:rPr>
-        <w:t>Figure 11. Demo3 results.</w:t>
-      </w:r>
+      <w:proofErr w:type="gramStart"/>
+      <w:r>
+        <w:rPr>
+          <w:b/>
+        </w:rPr>
+        <w:t>Figure 11.</w:t>
+      </w:r>
+      <w:proofErr w:type="gramEnd"/>
+      <w:r>
+        <w:rPr>
+          <w:b/>
+        </w:rPr>
+        <w:t xml:space="preserve"> </w:t>
+      </w:r>
+      <w:proofErr w:type="gramStart"/>
+      <w:r>
+        <w:rPr>
+          <w:b/>
+        </w:rPr>
+        <w:t>Demo3 results.</w:t>
+      </w:r>
+      <w:proofErr w:type="gramEnd"/>
     </w:p>
     <w:p/>
     <w:p>
@@ -3250,37 +3426,53 @@
           <w:b/>
         </w:rPr>
       </w:pPr>
-      <w:r>
-        <w:rPr>
-          <w:b/>
-        </w:rPr>
-        <w:t>Figure 12. Demo4 results.</w:t>
-      </w:r>
-    </w:p>
-    <w:p>
-      <w:pPr>
-        <w:rPr>
-          <w:b/>
-        </w:rPr>
-      </w:pPr>
-    </w:p>
-    <w:p>
-      <w:r>
+      <w:proofErr w:type="gramStart"/>
+      <w:r>
+        <w:rPr>
+          <w:b/>
+        </w:rPr>
+        <w:t>Figure 12.</w:t>
+      </w:r>
+      <w:proofErr w:type="gramEnd"/>
+      <w:r>
+        <w:rPr>
+          <w:b/>
+        </w:rPr>
+        <w:t xml:space="preserve"> </w:t>
+      </w:r>
+      <w:proofErr w:type="gramStart"/>
+      <w:r>
+        <w:rPr>
+          <w:b/>
+        </w:rPr>
+        <w:t>Demo4 results.</w:t>
+      </w:r>
+      <w:proofErr w:type="gramEnd"/>
+    </w:p>
+    <w:p>
+      <w:pPr>
+        <w:rPr>
+          <w:b/>
+        </w:rPr>
+      </w:pPr>
+    </w:p>
+    <w:p>
+      <w:r>
+        <w:t>T</w:t>
+      </w:r>
+      <w:r>
+        <w:t xml:space="preserve">he demo5 cores had a larger minimum size requirement than the demo1 cores. </w:t>
+      </w:r>
+    </w:p>
+    <w:p>
+      <w:pPr>
+        <w:jc w:val="center"/>
+      </w:pPr>
+      <w:r>
+        <w:rPr>
+          <w:noProof/>
+        </w:rPr>
         <w:lastRenderedPageBreak/>
-        <w:t>T</w:t>
-      </w:r>
-      <w:r>
-        <w:t xml:space="preserve">he demo5 cores had a larger minimum size requirement than the demo1 cores. </w:t>
-      </w:r>
-    </w:p>
-    <w:p>
-      <w:pPr>
-        <w:jc w:val="center"/>
-      </w:pPr>
-      <w:r>
-        <w:rPr>
-          <w:noProof/>
-        </w:rPr>
         <w:drawing>
           <wp:inline distT="0" distB="0" distL="0" distR="0" wp14:anchorId="3BF1B7CC" wp14:editId="4324EBE5">
             <wp:extent cx="4516087" cy="3200400"/>
@@ -3324,12 +3516,28 @@
           <w:b/>
         </w:rPr>
       </w:pPr>
-      <w:r>
-        <w:rPr>
-          <w:b/>
-        </w:rPr>
-        <w:t>Figure 13. Demo5 results.</w:t>
-      </w:r>
+      <w:proofErr w:type="gramStart"/>
+      <w:r>
+        <w:rPr>
+          <w:b/>
+        </w:rPr>
+        <w:t>Figure 13.</w:t>
+      </w:r>
+      <w:proofErr w:type="gramEnd"/>
+      <w:r>
+        <w:rPr>
+          <w:b/>
+        </w:rPr>
+        <w:t xml:space="preserve"> </w:t>
+      </w:r>
+      <w:proofErr w:type="gramStart"/>
+      <w:r>
+        <w:rPr>
+          <w:b/>
+        </w:rPr>
+        <w:t>Demo5 results.</w:t>
+      </w:r>
+      <w:proofErr w:type="gramEnd"/>
     </w:p>
     <w:p/>
     <w:p>
@@ -3376,8 +3584,8 @@
         <w:lastRenderedPageBreak/>
         <w:drawing>
           <wp:inline distT="0" distB="0" distL="0" distR="0" wp14:anchorId="7A7A8169" wp14:editId="48C39573">
-            <wp:extent cx="4368058" cy="3239176"/>
-            <wp:effectExtent l="0" t="0" r="0" b="0"/>
+            <wp:extent cx="4754744" cy="3525927"/>
+            <wp:effectExtent l="0" t="0" r="8255" b="0"/>
             <wp:docPr id="10" name="Picture 10"/>
             <wp:cNvGraphicFramePr>
               <a:graphicFrameLocks xmlns:a="http://schemas.openxmlformats.org/drawingml/2006/main" noChangeAspect="1"/>
@@ -3398,7 +3606,7 @@
                   <pic:spPr>
                     <a:xfrm>
                       <a:off x="0" y="0"/>
-                      <a:ext cx="4376435" cy="3245388"/>
+                      <a:ext cx="4765606" cy="3533982"/>
                     </a:xfrm>
                     <a:prstGeom prst="rect">
                       <a:avLst/>
@@ -3417,6 +3625,7 @@
           <w:b/>
         </w:rPr>
       </w:pPr>
+      <w:proofErr w:type="gramStart"/>
       <w:r>
         <w:rPr>
           <w:b/>
@@ -3427,7 +3636,21 @@
         <w:rPr>
           <w:b/>
         </w:rPr>
-        <w:t>14. Demo6</w:t>
+        <w:t>14.</w:t>
+      </w:r>
+      <w:proofErr w:type="gramEnd"/>
+      <w:r>
+        <w:rPr>
+          <w:b/>
+        </w:rPr>
+        <w:t xml:space="preserve"> </w:t>
+      </w:r>
+      <w:proofErr w:type="gramStart"/>
+      <w:r>
+        <w:rPr>
+          <w:b/>
+        </w:rPr>
+        <w:t>Demo6</w:t>
       </w:r>
       <w:r>
         <w:rPr>
@@ -3435,6 +3658,7 @@
         </w:rPr>
         <w:t xml:space="preserve"> results.</w:t>
       </w:r>
+      <w:proofErr w:type="gramEnd"/>
     </w:p>
     <w:p/>
     <w:p>
@@ -3530,6 +3754,7 @@
           <w:b/>
         </w:rPr>
       </w:pPr>
+      <w:proofErr w:type="gramStart"/>
       <w:r>
         <w:rPr>
           <w:b/>
@@ -3540,7 +3765,21 @@
         <w:rPr>
           <w:b/>
         </w:rPr>
-        <w:t>15. Demo7</w:t>
+        <w:t>15.</w:t>
+      </w:r>
+      <w:proofErr w:type="gramEnd"/>
+      <w:r>
+        <w:rPr>
+          <w:b/>
+        </w:rPr>
+        <w:t xml:space="preserve"> </w:t>
+      </w:r>
+      <w:proofErr w:type="gramStart"/>
+      <w:r>
+        <w:rPr>
+          <w:b/>
+        </w:rPr>
+        <w:t>Demo7</w:t>
       </w:r>
       <w:r>
         <w:rPr>
@@ -3548,8 +3787,8 @@
         </w:rPr>
         <w:t xml:space="preserve"> results.</w:t>
       </w:r>
-    </w:p>
-    <w:p/>
+      <w:proofErr w:type="gramEnd"/>
+    </w:p>
     <w:p>
       <w:pPr>
         <w:rPr>
@@ -3559,33 +3798,23 @@
           <w:u w:val="single"/>
         </w:rPr>
       </w:pPr>
-      <w:r>
+    </w:p>
+    <w:p>
+      <w:pPr>
         <w:rPr>
           <w:b/>
           <w:sz w:val="28"/>
           <w:szCs w:val="28"/>
           <w:u w:val="single"/>
         </w:rPr>
-        <w:br w:type="page"/>
-      </w:r>
-    </w:p>
-    <w:p>
-      <w:pPr>
+      </w:pPr>
+      <w:r>
         <w:rPr>
           <w:b/>
           <w:sz w:val="28"/>
           <w:szCs w:val="28"/>
           <w:u w:val="single"/>
         </w:rPr>
-      </w:pPr>
-      <w:r>
-        <w:rPr>
-          <w:b/>
-          <w:sz w:val="28"/>
-          <w:szCs w:val="28"/>
-          <w:u w:val="single"/>
-        </w:rPr>
-        <w:lastRenderedPageBreak/>
         <w:t>Helpful Hints</w:t>
       </w:r>
     </w:p>
@@ -3721,7 +3950,15 @@
         <w:t>Washington Connected Landscapes Project: Statewide Analysis.</w:t>
       </w:r>
       <w:r>
-        <w:t xml:space="preserve"> Washington Departments of Fish and Wildlife, and Transportation, Olympia, WA. Available at:</w:t>
+        <w:t xml:space="preserve"> </w:t>
+      </w:r>
+      <w:proofErr w:type="gramStart"/>
+      <w:r>
+        <w:t>Washington Departments of Fish and Wildlife, and Transportation, Olympia, WA.</w:t>
+      </w:r>
+      <w:proofErr w:type="gramEnd"/>
+      <w:r>
+        <w:t xml:space="preserve"> Available at:</w:t>
       </w:r>
       <w:bookmarkStart w:id="1" w:name="OLE_LINK3"/>
       <w:r>
@@ -3754,7 +3991,15 @@
         <w:t>Washington Connected Landscapes Project: Analysis of the Columbia Plateau Ecoregion.</w:t>
       </w:r>
       <w:r>
-        <w:t xml:space="preserve"> Washington Departments of Fish and Wildlife, and Transportation, Olympia, WA. Available at: </w:t>
+        <w:t xml:space="preserve"> </w:t>
+      </w:r>
+      <w:proofErr w:type="gramStart"/>
+      <w:r>
+        <w:t>Washington Departments of Fish and Wildlife, and Transportation, Olympia, WA.</w:t>
+      </w:r>
+      <w:proofErr w:type="gramEnd"/>
+      <w:r>
+        <w:t xml:space="preserve"> Available at: </w:t>
       </w:r>
       <w:hyperlink r:id="rId29" w:history="1">
         <w:r>
@@ -5105,7 +5350,7 @@
 </file>
 
 <file path=customXml/itemProps1.xml><?xml version="1.0" encoding="utf-8"?>
-<ds:datastoreItem xmlns:ds="http://schemas.openxmlformats.org/officeDocument/2006/customXml" ds:itemID="{B4BA4395-9FE4-40D3-8B9F-A7B915B5A88B}">
+<ds:datastoreItem xmlns:ds="http://schemas.openxmlformats.org/officeDocument/2006/customXml" ds:itemID="{7A3D01E5-F08B-408A-B5C4-5DA0C0CA61C5}">
   <ds:schemaRefs>
     <ds:schemaRef ds:uri="http://schemas.openxmlformats.org/officeDocument/2006/bibliography"/>
   </ds:schemaRefs>

</xml_diff>

<commit_message>
Updates to script headers
</commit_message>
<xml_diff>
--- a/Gnarly_Landscape_Utilities/Gnarly Core Mapper User Guide.docx
+++ b/Gnarly_Landscape_Utilities/Gnarly Core Mapper User Guide.docx
@@ -180,49 +180,50 @@
           <w:b/>
         </w:rPr>
       </w:pPr>
+      <w:r>
+        <w:rPr>
+          <w:b/>
+        </w:rPr>
+        <w:t>Preferred citation:</w:t>
+      </w:r>
+    </w:p>
+    <w:p>
+      <w:pPr>
+        <w:spacing w:beforeLines="1" w:before="2" w:afterLines="1" w:after="2"/>
+      </w:pPr>
+      <w:proofErr w:type="gramStart"/>
+      <w:r>
+        <w:t>Shirk,</w:t>
+      </w:r>
+      <w:proofErr w:type="gramEnd"/>
+      <w:r>
+        <w:t xml:space="preserve"> A.J., </w:t>
+      </w:r>
+      <w:r>
+        <w:t xml:space="preserve">and </w:t>
+      </w:r>
+      <w:r>
+        <w:t xml:space="preserve">B.H. </w:t>
+      </w:r>
+      <w:r>
+        <w:t xml:space="preserve">McRae. 2013. </w:t>
+      </w:r>
+      <w:r>
+        <w:t>Gnarly Landscape Utilities: Core Mapper User Guide</w:t>
+      </w:r>
+      <w:r>
+        <w:t xml:space="preserve">. </w:t>
+      </w:r>
+      <w:r>
+        <w:t xml:space="preserve">The Nature Conservancy, </w:t>
+      </w:r>
+      <w:r>
+        <w:t>Fort Collins, CO</w:t>
+      </w:r>
       <w:bookmarkStart w:id="0" w:name="_GoBack"/>
       <w:bookmarkEnd w:id="0"/>
       <w:r>
-        <w:rPr>
-          <w:b/>
-        </w:rPr>
-        <w:t>Preferred citation:</w:t>
-      </w:r>
-    </w:p>
-    <w:p>
-      <w:pPr>
-        <w:spacing w:beforeLines="1" w:before="2" w:afterLines="1" w:after="2"/>
-      </w:pPr>
-      <w:proofErr w:type="gramStart"/>
-      <w:r>
-        <w:t>Shirk,</w:t>
-      </w:r>
-      <w:proofErr w:type="gramEnd"/>
-      <w:r>
-        <w:t xml:space="preserve"> A.J., </w:t>
-      </w:r>
-      <w:r>
-        <w:t xml:space="preserve">and </w:t>
-      </w:r>
-      <w:r>
-        <w:t xml:space="preserve">B.H. </w:t>
-      </w:r>
-      <w:r>
-        <w:t xml:space="preserve">McRae. 2013. </w:t>
-      </w:r>
-      <w:r>
-        <w:t>Gnarly Landscape Utilities: Core Mapper User Guide</w:t>
-      </w:r>
-      <w:r>
-        <w:t xml:space="preserve">. </w:t>
-      </w:r>
-      <w:proofErr w:type="gramStart"/>
-      <w:r>
-        <w:t>The Nature Conservancy, Seattle WA.</w:t>
-      </w:r>
-      <w:proofErr w:type="gramEnd"/>
-      <w:r>
-        <w:t xml:space="preserve"> Available at: </w:t>
+        <w:t xml:space="preserve">. Available at: </w:t>
       </w:r>
       <w:r>
         <w:t>http://www.circuitscape.org/</w:t>
@@ -1307,7 +1308,7 @@
           <v:shape id="_x0000_i1025" type="#_x0000_t75" style="width:50.1pt;height:17.85pt" o:ole="">
             <v:imagedata r:id="rId10" o:title=""/>
           </v:shape>
-          <o:OLEObject Type="Embed" ProgID="Equation.3" ShapeID="_x0000_i1025" DrawAspect="Content" ObjectID="_1494905568" r:id="rId11"/>
+          <o:OLEObject Type="Embed" ProgID="Equation.3" ShapeID="_x0000_i1025" DrawAspect="Content" ObjectID="_1494916036" r:id="rId11"/>
         </w:object>
       </w:r>
       <w:r>
@@ -4031,6 +4032,20 @@
       </w:r>
     </w:p>
     <w:p/>
+    <w:p>
+      <w:r>
+        <w:rPr>
+          <w:b/>
+        </w:rPr>
+        <w:t>If you use this tool, please cite it so others can find it!</w:t>
+      </w:r>
+      <w:r>
+        <w:rPr>
+          <w:b/>
+        </w:rPr>
+        <w:t xml:space="preserve"> Preferred citation is at the top of this document.</w:t>
+      </w:r>
+    </w:p>
     <w:sectPr>
       <w:pgSz w:w="12240" w:h="15840"/>
       <w:pgMar w:top="1440" w:right="1440" w:bottom="1440" w:left="1440" w:header="720" w:footer="720" w:gutter="0"/>
@@ -5350,7 +5365,7 @@
 </file>
 
 <file path=customXml/itemProps1.xml><?xml version="1.0" encoding="utf-8"?>
-<ds:datastoreItem xmlns:ds="http://schemas.openxmlformats.org/officeDocument/2006/customXml" ds:itemID="{7A3D01E5-F08B-408A-B5C4-5DA0C0CA61C5}">
+<ds:datastoreItem xmlns:ds="http://schemas.openxmlformats.org/officeDocument/2006/customXml" ds:itemID="{095907C9-4089-47C9-9B9E-8FFA8F5DAC42}">
   <ds:schemaRefs>
     <ds:schemaRef ds:uri="http://schemas.openxmlformats.org/officeDocument/2006/bibliography"/>
   </ds:schemaRefs>

</xml_diff>